<commit_message>
doc: update daily standup meeting 22 notes
</commit_message>
<xml_diff>
--- a/Documents/Meeting Minutes/daily_standup_meeting_22.docx
+++ b/Documents/Meeting Minutes/daily_standup_meeting_22.docx
@@ -11,10 +11,10 @@
       <w:tblPr>
         <w:tblW w:w="0" w:type="dxa"/>
         <w:tblBorders>
-          <w:top w:val="outset" w:color="auto" w:sz="6" w:space="0"/>
-          <w:left w:val="outset" w:color="auto" w:sz="6" w:space="0"/>
-          <w:bottom w:val="outset" w:color="auto" w:sz="6" w:space="0"/>
-          <w:right w:val="outset" w:color="auto" w:sz="6" w:space="0"/>
+          <w:top w:val="outset" w:sz="6" w:space="0" w:color="auto"/>
+          <w:left w:val="outset" w:sz="6" w:space="0" w:color="auto"/>
+          <w:bottom w:val="outset" w:sz="6" w:space="0" w:color="auto"/>
+          <w:right w:val="outset" w:sz="6" w:space="0" w:color="auto"/>
         </w:tblBorders>
         <w:tblCellMar>
           <w:left w:w="0" w:type="dxa"/>
@@ -34,16 +34,24 @@
           <w:tcPr>
             <w:tcW w:w="4500" w:type="dxa"/>
             <w:tcBorders>
-              <w:top w:val="single" w:color="auto" w:sz="6" w:space="0"/>
-              <w:left w:val="single" w:color="auto" w:sz="6" w:space="0"/>
-              <w:bottom w:val="single" w:color="auto" w:sz="6" w:space="0"/>
-              <w:right w:val="single" w:color="auto" w:sz="6" w:space="0"/>
+              <w:top w:val="single" w:sz="6" w:space="0" w:color="auto"/>
+              <w:left w:val="single" w:sz="6" w:space="0" w:color="auto"/>
+              <w:bottom w:val="single" w:sz="6" w:space="0" w:color="auto"/>
+              <w:right w:val="single" w:sz="6" w:space="0" w:color="auto"/>
             </w:tcBorders>
             <w:hideMark/>
           </w:tcPr>
           <w:p>
             <w:r>
-              <w:t>Project Name: GoCar Ltd. </w:t>
+              <w:t xml:space="preserve">Project Name: </w:t>
+            </w:r>
+            <w:proofErr w:type="spellStart"/>
+            <w:r>
+              <w:t>GoCar</w:t>
+            </w:r>
+            <w:proofErr w:type="spellEnd"/>
+            <w:r>
+              <w:t xml:space="preserve"> Ltd. </w:t>
             </w:r>
           </w:p>
         </w:tc>
@@ -51,16 +59,24 @@
           <w:tcPr>
             <w:tcW w:w="4500" w:type="dxa"/>
             <w:tcBorders>
-              <w:top w:val="single" w:color="auto" w:sz="6" w:space="0"/>
-              <w:left w:val="single" w:color="auto" w:sz="6" w:space="0"/>
-              <w:bottom w:val="single" w:color="auto" w:sz="6" w:space="0"/>
-              <w:right w:val="single" w:color="auto" w:sz="6" w:space="0"/>
+              <w:top w:val="single" w:sz="6" w:space="0" w:color="auto"/>
+              <w:left w:val="single" w:sz="6" w:space="0" w:color="auto"/>
+              <w:bottom w:val="single" w:sz="6" w:space="0" w:color="auto"/>
+              <w:right w:val="single" w:sz="6" w:space="0" w:color="auto"/>
             </w:tcBorders>
             <w:hideMark/>
           </w:tcPr>
           <w:p>
             <w:r>
-              <w:t>Group Name: GoCar Ltd. </w:t>
+              <w:t xml:space="preserve">Group Name: </w:t>
+            </w:r>
+            <w:proofErr w:type="spellStart"/>
+            <w:r>
+              <w:t>GoCar</w:t>
+            </w:r>
+            <w:proofErr w:type="spellEnd"/>
+            <w:r>
+              <w:t xml:space="preserve"> Ltd. </w:t>
             </w:r>
           </w:p>
         </w:tc>
@@ -73,10 +89,10 @@
           <w:tcPr>
             <w:tcW w:w="4500" w:type="dxa"/>
             <w:tcBorders>
-              <w:top w:val="single" w:color="auto" w:sz="6" w:space="0"/>
-              <w:left w:val="single" w:color="auto" w:sz="6" w:space="0"/>
-              <w:bottom w:val="single" w:color="auto" w:sz="6" w:space="0"/>
-              <w:right w:val="single" w:color="auto" w:sz="6" w:space="0"/>
+              <w:top w:val="single" w:sz="6" w:space="0" w:color="auto"/>
+              <w:left w:val="single" w:sz="6" w:space="0" w:color="auto"/>
+              <w:bottom w:val="single" w:sz="6" w:space="0" w:color="auto"/>
+              <w:right w:val="single" w:sz="6" w:space="0" w:color="auto"/>
             </w:tcBorders>
             <w:hideMark/>
           </w:tcPr>
@@ -98,10 +114,10 @@
           <w:tcPr>
             <w:tcW w:w="4500" w:type="dxa"/>
             <w:tcBorders>
-              <w:top w:val="single" w:color="auto" w:sz="6" w:space="0"/>
-              <w:left w:val="single" w:color="auto" w:sz="6" w:space="0"/>
-              <w:bottom w:val="single" w:color="auto" w:sz="6" w:space="0"/>
-              <w:right w:val="single" w:color="auto" w:sz="6" w:space="0"/>
+              <w:top w:val="single" w:sz="6" w:space="0" w:color="auto"/>
+              <w:left w:val="single" w:sz="6" w:space="0" w:color="auto"/>
+              <w:bottom w:val="single" w:sz="6" w:space="0" w:color="auto"/>
+              <w:right w:val="single" w:sz="6" w:space="0" w:color="auto"/>
             </w:tcBorders>
             <w:hideMark/>
           </w:tcPr>
@@ -150,12 +166,10 @@
       <w:pPr>
         <w:numPr>
           <w:ilvl w:val="0"/>
-          <w:numId w:val="1"/>
+          <w:numId w:val="3"/>
         </w:numPr>
-        <w:rPr/>
-      </w:pPr>
-      <w:r>
-        <w:rPr/>
+      </w:pPr>
+      <w:r>
         <w:t>Name:  Sarah Goburdhun</w:t>
       </w:r>
       <w:r>
@@ -169,9 +183,6 @@
       </w:r>
       <w:r>
         <w:tab/>
-      </w:r>
-      <w:r>
-        <w:rPr/>
         <w:t xml:space="preserve">Attended? </w:t>
       </w:r>
       <w:r>
@@ -181,7 +192,6 @@
         <w:t>YES</w:t>
       </w:r>
       <w:r>
-        <w:rPr/>
         <w:t>/NO   </w:t>
       </w:r>
     </w:p>
@@ -189,19 +199,14 @@
       <w:pPr>
         <w:numPr>
           <w:ilvl w:val="0"/>
-          <w:numId w:val="2"/>
+          <w:numId w:val="4"/>
         </w:numPr>
-        <w:rPr/>
-      </w:pPr>
-      <w:r>
-        <w:rPr/>
+      </w:pPr>
+      <w:r>
         <w:t>Name:</w:t>
       </w:r>
       <w:r>
         <w:tab/>
-      </w:r>
-      <w:r>
-        <w:rPr/>
         <w:t xml:space="preserve">Favour Esset </w:t>
       </w:r>
       <w:r>
@@ -218,9 +223,6 @@
       </w:r>
       <w:r>
         <w:tab/>
-      </w:r>
-      <w:r>
-        <w:rPr/>
         <w:t xml:space="preserve">Attended? </w:t>
       </w:r>
       <w:r>
@@ -230,7 +232,6 @@
         <w:t>YES</w:t>
       </w:r>
       <w:r>
-        <w:rPr/>
         <w:t>/NO </w:t>
       </w:r>
     </w:p>
@@ -238,21 +239,21 @@
       <w:pPr>
         <w:numPr>
           <w:ilvl w:val="0"/>
-          <w:numId w:val="3"/>
+          <w:numId w:val="5"/>
         </w:numPr>
-        <w:rPr/>
-      </w:pPr>
-      <w:r>
-        <w:rPr/>
+      </w:pPr>
+      <w:r>
         <w:t>Name:</w:t>
       </w:r>
       <w:r>
         <w:tab/>
-      </w:r>
-      <w:r>
-        <w:rPr/>
-        <w:t>Koller Melanie Turinabo</w:t>
-      </w:r>
+        <w:t xml:space="preserve">Koller Melanie </w:t>
+      </w:r>
+      <w:proofErr w:type="spellStart"/>
+      <w:r>
+        <w:t>Turinabo</w:t>
+      </w:r>
+      <w:proofErr w:type="spellEnd"/>
       <w:r>
         <w:tab/>
       </w:r>
@@ -261,24 +262,16 @@
       </w:r>
       <w:r>
         <w:tab/>
-      </w:r>
-      <w:r>
-        <w:rPr/>
         <w:t xml:space="preserve">Attended? </w:t>
       </w:r>
       <w:r>
         <w:rPr>
-          <w:rFonts w:ascii="Aptos" w:hAnsi="Aptos" w:eastAsia="Aptos" w:cs="Aptos"/>
-          <w:noProof w:val="0"/>
-          <w:sz w:val="22"/>
-          <w:szCs w:val="22"/>
+          <w:rFonts w:ascii="Aptos" w:eastAsia="Aptos" w:hAnsi="Aptos" w:cs="Aptos"/>
           <w:highlight w:val="green"/>
-          <w:lang w:val="en-GB"/>
         </w:rPr>
         <w:t>YES</w:t>
       </w:r>
       <w:r>
-        <w:rPr/>
         <w:t>/NO  </w:t>
       </w:r>
     </w:p>
@@ -286,19 +279,16 @@
       <w:pPr>
         <w:numPr>
           <w:ilvl w:val="0"/>
-          <w:numId w:val="4"/>
+          <w:numId w:val="6"/>
         </w:numPr>
-        <w:rPr/>
-      </w:pPr>
-      <w:r>
-        <w:rPr/>
+      </w:pPr>
+      <w:r>
         <w:t>Name:</w:t>
       </w:r>
       <w:r>
         <w:tab/>
       </w:r>
       <w:r>
-        <w:rPr/>
         <w:t>Samuel Kingsley</w:t>
       </w:r>
       <w:r>
@@ -312,9 +302,6 @@
       </w:r>
       <w:r>
         <w:tab/>
-      </w:r>
-      <w:r>
-        <w:rPr/>
         <w:t xml:space="preserve">Attended? </w:t>
       </w:r>
       <w:r>
@@ -324,7 +311,6 @@
         <w:t>YES</w:t>
       </w:r>
       <w:r>
-        <w:rPr/>
         <w:t>/NO  </w:t>
       </w:r>
     </w:p>
@@ -332,19 +318,16 @@
       <w:pPr>
         <w:numPr>
           <w:ilvl w:val="0"/>
-          <w:numId w:val="5"/>
+          <w:numId w:val="7"/>
         </w:numPr>
-        <w:rPr/>
-      </w:pPr>
-      <w:r>
-        <w:rPr/>
+      </w:pPr>
+      <w:r>
         <w:t>Name:</w:t>
       </w:r>
       <w:r>
         <w:tab/>
       </w:r>
       <w:r>
-        <w:rPr/>
         <w:t>Iwuagwu Nkem</w:t>
       </w:r>
       <w:r>
@@ -358,19 +341,15 @@
       </w:r>
       <w:r>
         <w:tab/>
-      </w:r>
-      <w:r>
-        <w:rPr/>
         <w:t xml:space="preserve">Attended? </w:t>
       </w:r>
       <w:r>
         <w:rPr>
-          <w:color w:val="70AD47" w:themeColor="accent6" w:themeTint="FF" w:themeShade="FF"/>
+          <w:color w:val="70AD47" w:themeColor="accent6"/>
         </w:rPr>
         <w:t>YES</w:t>
       </w:r>
       <w:r>
-        <w:rPr/>
         <w:t>/NO </w:t>
       </w:r>
     </w:p>
@@ -409,12 +388,10 @@
       <w:pPr>
         <w:numPr>
           <w:ilvl w:val="0"/>
-          <w:numId w:val="6"/>
+          <w:numId w:val="8"/>
         </w:numPr>
-        <w:rPr/>
-      </w:pPr>
-      <w:r>
-        <w:rPr/>
+      </w:pPr>
+      <w:r>
         <w:t>What did you accomplish yesterday?   </w:t>
       </w:r>
     </w:p>
@@ -423,74 +400,7 @@
         <w:ind w:left="720"/>
       </w:pPr>
       <w:r>
-        <w:rPr/>
         <w:t>Uploaded test cases to the repository.</w:t>
-      </w:r>
-    </w:p>
-    <w:p>
-      <w:pPr>
-        <w:numPr>
-          <w:ilvl w:val="0"/>
-          <w:numId w:val="7"/>
-        </w:numPr>
-        <w:rPr/>
-      </w:pPr>
-      <w:r>
-        <w:rPr/>
-        <w:t>What will you do today? </w:t>
-      </w:r>
-    </w:p>
-    <w:p>
-      <w:pPr>
-        <w:ind w:left="720"/>
-      </w:pPr>
-      <w:r>
-        <w:rPr/>
-        <w:t xml:space="preserve">Beginning test cases for the </w:t>
-      </w:r>
-      <w:r>
-        <w:rPr/>
-        <w:t>hash table</w:t>
-      </w:r>
-      <w:r>
-        <w:rPr/>
-        <w:t>.</w:t>
-      </w:r>
-    </w:p>
-    <w:p>
-      <w:pPr>
-        <w:numPr>
-          <w:ilvl w:val="0"/>
-          <w:numId w:val="7"/>
-        </w:numPr>
-        <w:rPr/>
-      </w:pPr>
-      <w:r>
-        <w:rPr/>
-        <w:t>What obstacles are impeding your progress? </w:t>
-      </w:r>
-    </w:p>
-    <w:p/>
-    <w:p>
-      <w:r>
-        <w:rPr>
-          <w:b w:val="1"/>
-          <w:bCs w:val="1"/>
-          <w:u w:val="single"/>
-        </w:rPr>
-        <w:t>Team Member (2): Name:</w:t>
-      </w:r>
-      <w:r>
-        <w:rPr/>
-        <w:t> </w:t>
-      </w:r>
-      <w:r>
-        <w:rPr/>
-        <w:t xml:space="preserve">Koller </w:t>
-      </w:r>
-      <w:r>
-        <w:rPr/>
-        <w:t>Melanie Turinabo </w:t>
       </w:r>
     </w:p>
     <w:p>
@@ -501,103 +411,140 @@
         </w:numPr>
       </w:pPr>
       <w:r>
-        <w:t>What did you accomplish yesterday? </w:t>
+        <w:t>What will you do today? </w:t>
       </w:r>
     </w:p>
     <w:p>
-      <w:r>
-        <w:rPr/>
-        <w:t> </w:t>
-      </w:r>
-      <w:r>
-        <w:tab/>
-      </w:r>
-      <w:r>
-        <w:rPr/>
-        <w:t>Understanding Terminal.gui better</w:t>
+      <w:pPr>
+        <w:ind w:left="720"/>
+      </w:pPr>
+      <w:r>
+        <w:t>Beginning test cases for the hash table.</w:t>
       </w:r>
     </w:p>
     <w:p>
       <w:pPr>
         <w:numPr>
           <w:ilvl w:val="0"/>
-          <w:numId w:val="10"/>
+          <w:numId w:val="9"/>
         </w:numPr>
-        <w:rPr/>
-      </w:pPr>
-      <w:r>
-        <w:rPr/>
-        <w:t>What will you do today?  </w:t>
-      </w:r>
-      <w:r>
-        <w:rPr/>
-        <w:t xml:space="preserve"> </w:t>
+      </w:pPr>
+      <w:r>
+        <w:t>What obstacles are impeding your progress? </w:t>
+      </w:r>
+    </w:p>
+    <w:p/>
+    <w:p>
+      <w:r>
+        <w:rPr>
+          <w:b/>
+          <w:bCs/>
+          <w:u w:val="single"/>
+        </w:rPr>
+        <w:t>Team Member (2): Name:</w:t>
+      </w:r>
+      <w:r>
+        <w:t> </w:t>
+      </w:r>
+      <w:r>
+        <w:t xml:space="preserve">Koller </w:t>
+      </w:r>
+      <w:r>
+        <w:t xml:space="preserve">Melanie </w:t>
+      </w:r>
+      <w:proofErr w:type="spellStart"/>
+      <w:r>
+        <w:t>Turinabo</w:t>
+      </w:r>
+      <w:proofErr w:type="spellEnd"/>
+      <w:r>
+        <w:t> </w:t>
       </w:r>
     </w:p>
     <w:p>
       <w:pPr>
-        <w:pStyle w:val="Normal"/>
+        <w:numPr>
+          <w:ilvl w:val="0"/>
+          <w:numId w:val="11"/>
+        </w:numPr>
+      </w:pPr>
+      <w:r>
+        <w:t>What did you accomplish yesterday? </w:t>
+      </w:r>
+    </w:p>
+    <w:p>
+      <w:r>
+        <w:t> </w:t>
+      </w:r>
+      <w:r>
+        <w:tab/>
+      </w:r>
+      <w:r>
+        <w:t xml:space="preserve">Understanding </w:t>
+      </w:r>
+      <w:proofErr w:type="spellStart"/>
+      <w:r>
+        <w:t>Terminal.gui</w:t>
+      </w:r>
+      <w:proofErr w:type="spellEnd"/>
+      <w:r>
+        <w:t xml:space="preserve"> better</w:t>
+      </w:r>
+    </w:p>
+    <w:p>
+      <w:pPr>
+        <w:numPr>
+          <w:ilvl w:val="0"/>
+          <w:numId w:val="12"/>
+        </w:numPr>
+      </w:pPr>
+      <w:r>
+        <w:t>What will you do today?  </w:t>
+      </w:r>
+      <w:r>
+        <w:t xml:space="preserve"> </w:t>
+      </w:r>
+    </w:p>
+    <w:p>
+      <w:pPr>
+        <w:ind w:firstLine="720"/>
         <w:rPr>
-          <w:rFonts w:ascii="-apple-system" w:hAnsi="-apple-system" w:eastAsia="-apple-system" w:cs="-apple-system"/>
-          <w:b w:val="0"/>
-          <w:bCs w:val="0"/>
-          <w:strike w:val="0"/>
-          <w:dstrike w:val="0"/>
-          <w:noProof w:val="0"/>
-          <w:sz w:val="22"/>
-          <w:szCs w:val="22"/>
-          <w:u w:val="none"/>
-          <w:lang w:val="en-GB"/>
+          <w:rFonts w:ascii="-apple-system" w:eastAsia="-apple-system" w:hAnsi="-apple-system" w:cs="-apple-system"/>
         </w:rPr>
       </w:pPr>
       <w:r>
-        <w:rPr>
-          <w:noProof w:val="0"/>
-          <w:lang w:val="en-GB"/>
-        </w:rPr>
         <w:t xml:space="preserve">Edited </w:t>
       </w:r>
-      <w:r>
-        <w:rPr>
-          <w:noProof w:val="0"/>
-          <w:lang w:val="en-GB"/>
-        </w:rPr>
+      <w:proofErr w:type="spellStart"/>
+      <w:r>
         <w:t>FileManager.cs</w:t>
       </w:r>
-      <w:r>
-        <w:rPr>
-          <w:noProof w:val="0"/>
-          <w:lang w:val="en-GB"/>
-        </w:rPr>
-        <w:t xml:space="preserve"> file </w:t>
-      </w:r>
+      <w:proofErr w:type="spellEnd"/>
+      <w:r>
+        <w:t xml:space="preserve"> </w:t>
+      </w:r>
+      <w:proofErr w:type="gramStart"/>
+      <w:r>
+        <w:t>file</w:t>
+      </w:r>
+      <w:r>
+        <w:t>;</w:t>
+      </w:r>
+      <w:proofErr w:type="gramEnd"/>
     </w:p>
     <w:p>
       <w:pPr>
         <w:pStyle w:val="ListParagraph"/>
         <w:numPr>
           <w:ilvl w:val="0"/>
-          <w:numId w:val="22"/>
+          <w:numId w:val="2"/>
         </w:numPr>
         <w:rPr>
-          <w:rFonts w:ascii="-apple-system" w:hAnsi="-apple-system" w:eastAsia="-apple-system" w:cs="-apple-system"/>
-          <w:b w:val="0"/>
-          <w:bCs w:val="0"/>
-          <w:strike w:val="0"/>
-          <w:dstrike w:val="0"/>
-          <w:noProof w:val="0"/>
-          <w:sz w:val="22"/>
-          <w:szCs w:val="22"/>
-          <w:u w:val="none"/>
-          <w:lang w:val="en-GB"/>
+          <w:rFonts w:ascii="-apple-system" w:eastAsia="-apple-system" w:hAnsi="-apple-system" w:cs="-apple-system"/>
         </w:rPr>
       </w:pPr>
       <w:r>
-        <w:rPr>
-          <w:noProof w:val="0"/>
-          <w:lang w:val="en-GB"/>
-        </w:rPr>
-        <w:t>added validation for file existence</w:t>
+        <w:t>add validation for file existence</w:t>
       </w:r>
     </w:p>
     <w:p>
@@ -605,27 +552,14 @@
         <w:pStyle w:val="ListParagraph"/>
         <w:numPr>
           <w:ilvl w:val="0"/>
-          <w:numId w:val="22"/>
+          <w:numId w:val="2"/>
         </w:numPr>
         <w:rPr>
-          <w:rFonts w:ascii="-apple-system" w:hAnsi="-apple-system" w:eastAsia="-apple-system" w:cs="-apple-system"/>
-          <w:b w:val="0"/>
-          <w:bCs w:val="0"/>
-          <w:strike w:val="0"/>
-          <w:dstrike w:val="0"/>
-          <w:noProof w:val="0"/>
-          <w:sz w:val="22"/>
-          <w:szCs w:val="22"/>
-          <w:u w:val="none"/>
-          <w:lang w:val="en-GB"/>
+          <w:rFonts w:ascii="-apple-system" w:eastAsia="-apple-system" w:hAnsi="-apple-system" w:cs="-apple-system"/>
         </w:rPr>
       </w:pPr>
       <w:r>
-        <w:rPr>
-          <w:noProof w:val="0"/>
-          <w:lang w:val="en-GB"/>
-        </w:rPr>
-        <w:t>updated file path handling for better flexibility</w:t>
+        <w:t>update file path handling for better flexibility</w:t>
       </w:r>
     </w:p>
     <w:p>
@@ -633,40 +567,21 @@
         <w:pStyle w:val="ListParagraph"/>
         <w:numPr>
           <w:ilvl w:val="0"/>
-          <w:numId w:val="22"/>
+          <w:numId w:val="2"/>
         </w:numPr>
         <w:rPr>
-          <w:rFonts w:ascii="-apple-system" w:hAnsi="-apple-system" w:eastAsia="-apple-system" w:cs="-apple-system"/>
-          <w:b w:val="0"/>
-          <w:bCs w:val="0"/>
-          <w:strike w:val="0"/>
-          <w:dstrike w:val="0"/>
-          <w:noProof w:val="0"/>
-          <w:sz w:val="22"/>
-          <w:szCs w:val="22"/>
-          <w:u w:val="none"/>
-          <w:lang w:val="en-GB"/>
+          <w:rFonts w:ascii="-apple-system" w:eastAsia="-apple-system" w:hAnsi="-apple-system" w:cs="-apple-system"/>
         </w:rPr>
       </w:pPr>
       <w:r>
-        <w:rPr>
-          <w:noProof w:val="0"/>
-          <w:lang w:val="en-GB"/>
-        </w:rPr>
-        <w:t xml:space="preserve">Added hash table parameters to </w:t>
-      </w:r>
-      <w:r>
-        <w:rPr>
-          <w:noProof w:val="0"/>
-          <w:lang w:val="en-GB"/>
-        </w:rPr>
+        <w:t xml:space="preserve">Add hash table parameters to </w:t>
+      </w:r>
+      <w:proofErr w:type="spellStart"/>
+      <w:r>
         <w:t>LoadFile</w:t>
       </w:r>
-      <w:r>
-        <w:rPr>
-          <w:noProof w:val="0"/>
-          <w:lang w:val="en-GB"/>
-        </w:rPr>
+      <w:proofErr w:type="spellEnd"/>
+      <w:r>
         <w:t xml:space="preserve"> method &amp; comments</w:t>
       </w:r>
     </w:p>
@@ -674,7 +589,7 @@
       <w:pPr>
         <w:numPr>
           <w:ilvl w:val="0"/>
-          <w:numId w:val="11"/>
+          <w:numId w:val="13"/>
         </w:numPr>
       </w:pPr>
       <w:r>
@@ -703,10 +618,11 @@
       <w:pPr>
         <w:numPr>
           <w:ilvl w:val="0"/>
-          <w:numId w:val="12"/>
+          <w:numId w:val="14"/>
         </w:numPr>
       </w:pPr>
       <w:r>
+        <w:lastRenderedPageBreak/>
         <w:t>What did you accomplish yesterday? </w:t>
       </w:r>
     </w:p>
@@ -715,7 +631,7 @@
         <w:pStyle w:val="ListParagraph"/>
         <w:numPr>
           <w:ilvl w:val="1"/>
-          <w:numId w:val="5"/>
+          <w:numId w:val="7"/>
         </w:numPr>
       </w:pPr>
       <w:r>
@@ -726,71 +642,6 @@
       </w:r>
       <w:r>
         <w:t xml:space="preserve"> bugs.</w:t>
-      </w:r>
-    </w:p>
-    <w:p>
-      <w:pPr>
-        <w:numPr>
-          <w:ilvl w:val="0"/>
-          <w:numId w:val="13"/>
-        </w:numPr>
-      </w:pPr>
-      <w:r>
-        <w:t>What will you do today? </w:t>
-      </w:r>
-    </w:p>
-    <w:p>
-      <w:pPr>
-        <w:pStyle w:val="ListParagraph"/>
-        <w:numPr>
-          <w:ilvl w:val="1"/>
-          <w:numId w:val="5"/>
-        </w:numPr>
-      </w:pPr>
-      <w:r>
-        <w:t>Add operations manager</w:t>
-      </w:r>
-      <w:r>
-        <w:t>.</w:t>
-      </w:r>
-    </w:p>
-    <w:p>
-      <w:pPr>
-        <w:numPr>
-          <w:ilvl w:val="0"/>
-          <w:numId w:val="14"/>
-        </w:numPr>
-      </w:pPr>
-      <w:r>
-        <w:t>What obstacles are impeding your progress?  </w:t>
-      </w:r>
-    </w:p>
-    <w:p>
-      <w:r>
-        <w:t> </w:t>
-      </w:r>
-    </w:p>
-    <w:p>
-      <w:r>
-        <w:t> </w:t>
-      </w:r>
-    </w:p>
-    <w:p>
-      <w:r>
-        <w:rPr>
-          <w:b w:val="1"/>
-          <w:bCs w:val="1"/>
-          <w:u w:val="single"/>
-        </w:rPr>
-        <w:t>Team Member (4): Name: </w:t>
-      </w:r>
-      <w:r>
-        <w:rPr/>
-        <w:t> </w:t>
-      </w:r>
-      <w:r>
-        <w:rPr/>
-        <w:t>Samuel Kingsley</w:t>
       </w:r>
     </w:p>
     <w:p>
@@ -801,27 +652,22 @@
         </w:numPr>
       </w:pPr>
       <w:r>
-        <w:t>What did you accomplish yesterday? </w:t>
+        <w:t>What will you do today? </w:t>
       </w:r>
     </w:p>
     <w:p>
-      <w:r>
-        <w:rPr/>
-        <w:t>Answer: </w:t>
-      </w:r>
-      <w:r>
-        <w:rPr/>
-        <w:t xml:space="preserve"> fixed bugs</w:t>
-      </w:r>
-    </w:p>
-    <w:p>
-      <w:r>
-        <w:t> </w:t>
-      </w:r>
-    </w:p>
-    <w:p>
-      <w:r>
-        <w:t> </w:t>
+      <w:pPr>
+        <w:pStyle w:val="ListParagraph"/>
+        <w:numPr>
+          <w:ilvl w:val="1"/>
+          <w:numId w:val="7"/>
+        </w:numPr>
+      </w:pPr>
+      <w:r>
+        <w:t>Add operations manager</w:t>
+      </w:r>
+      <w:r>
+        <w:t>.</w:t>
       </w:r>
     </w:p>
     <w:p>
@@ -832,37 +678,12 @@
         </w:numPr>
       </w:pPr>
       <w:r>
-        <w:t>What will you do today? </w:t>
+        <w:t>What obstacles are impeding your progress?  </w:t>
       </w:r>
     </w:p>
     <w:p>
       <w:r>
-        <w:rPr/>
-        <w:t>Answer: </w:t>
-      </w:r>
-      <w:r>
-        <w:rPr/>
-        <w:t xml:space="preserve"> </w:t>
-      </w:r>
-      <w:r>
-        <w:rPr/>
-        <w:t xml:space="preserve">fix </w:t>
-      </w:r>
-      <w:r>
-        <w:rPr/>
-        <w:t>b</w:t>
-      </w:r>
-      <w:r>
-        <w:rPr/>
-        <w:t>u</w:t>
-      </w:r>
-      <w:r>
-        <w:rPr/>
-        <w:t>g</w:t>
-      </w:r>
-      <w:r>
-        <w:rPr/>
-        <w:t>s</w:t>
+        <w:t> </w:t>
       </w:r>
     </w:p>
     <w:p>
@@ -872,7 +693,18 @@
     </w:p>
     <w:p>
       <w:r>
+        <w:rPr>
+          <w:b/>
+          <w:bCs/>
+          <w:u w:val="single"/>
+        </w:rPr>
+        <w:t>Team Member (4): Name: </w:t>
+      </w:r>
+      <w:r>
         <w:t> </w:t>
+      </w:r>
+      <w:r>
+        <w:t>Samuel Kingsley</w:t>
       </w:r>
     </w:p>
     <w:p>
@@ -883,47 +715,18 @@
         </w:numPr>
       </w:pPr>
       <w:r>
-        <w:t>What obstacles are impeding your progress? </w:t>
+        <w:t>What did you accomplish yesterday? </w:t>
       </w:r>
     </w:p>
     <w:p>
       <w:r>
         <w:t>Answer: </w:t>
       </w:r>
+      <w:r>
+        <w:t xml:space="preserve"> fixed bugs</w:t>
+      </w:r>
     </w:p>
-    <w:p>
-      <w:r>
-        <w:t> </w:t>
-      </w:r>
-    </w:p>
-    <w:p>
-      <w:r>
-        <w:t> </w:t>
-      </w:r>
-    </w:p>
-    <w:p>
-      <w:r>
-        <w:t> </w:t>
-      </w:r>
-    </w:p>
-    <w:p>
-      <w:r>
-        <w:rPr>
-          <w:b w:val="1"/>
-          <w:bCs w:val="1"/>
-          <w:u w:val="single"/>
-        </w:rPr>
-        <w:t>Team Member (5): Name: </w:t>
-      </w:r>
-      <w:r>
-        <w:rPr/>
-        <w:t> </w:t>
-      </w:r>
-      <w:r>
-        <w:rPr/>
-        <w:t xml:space="preserve">Iwuagwu nkem </w:t>
-      </w:r>
-    </w:p>
+    <w:p/>
     <w:p>
       <w:pPr>
         <w:numPr>
@@ -932,32 +735,15 @@
         </w:numPr>
       </w:pPr>
       <w:r>
-        <w:t>What did you accomplish yesterday? </w:t>
+        <w:t>What will you do today? </w:t>
       </w:r>
     </w:p>
     <w:p>
-      <w:pPr>
-        <w:spacing w:before="0" w:beforeAutospacing="off" w:after="240" w:afterAutospacing="off"/>
-      </w:pPr>
-      <w:r>
-        <w:rPr/>
+      <w:r>
         <w:t>Answer: </w:t>
       </w:r>
       <w:r>
-        <w:rPr>
-          <w:rFonts w:ascii="Aptos" w:hAnsi="Aptos" w:eastAsia="Aptos" w:cs="Aptos"/>
-          <w:noProof w:val="0"/>
-          <w:sz w:val="22"/>
-          <w:szCs w:val="22"/>
-          <w:lang w:val="en-GB"/>
-        </w:rPr>
-        <w:t xml:space="preserve"> Debugging completed. Stable build achieved.</w:t>
-      </w:r>
-    </w:p>
-    <w:p/>
-    <w:p>
-      <w:r>
-        <w:t> </w:t>
+        <w:t xml:space="preserve"> fix bugs</w:t>
       </w:r>
     </w:p>
     <w:p>
@@ -973,37 +759,41 @@
         </w:numPr>
       </w:pPr>
       <w:r>
-        <w:t>What will you do today? </w:t>
+        <w:t>What obstacles are impeding your progress? </w:t>
       </w:r>
     </w:p>
     <w:p>
-      <w:pPr>
-        <w:spacing w:before="0" w:beforeAutospacing="off" w:after="240" w:afterAutospacing="off"/>
-      </w:pPr>
-      <w:r>
-        <w:rPr/>
+      <w:r>
         <w:t>Answer: </w:t>
-      </w:r>
-      <w:r>
-        <w:rPr>
-          <w:rFonts w:ascii="Aptos" w:hAnsi="Aptos" w:eastAsia="Aptos" w:cs="Aptos"/>
-          <w:noProof w:val="0"/>
-          <w:sz w:val="22"/>
-          <w:szCs w:val="22"/>
-          <w:lang w:val="en-GB"/>
-        </w:rPr>
-        <w:t xml:space="preserve"> Creating backup versions.</w:t>
-      </w:r>
-    </w:p>
-    <w:p/>
-    <w:p>
-      <w:r>
-        <w:t> </w:t>
       </w:r>
     </w:p>
     <w:p>
       <w:r>
         <w:t> </w:t>
+      </w:r>
+    </w:p>
+    <w:p>
+      <w:r>
+        <w:rPr>
+          <w:b/>
+          <w:bCs/>
+          <w:u w:val="single"/>
+        </w:rPr>
+        <w:t>Team Member (5): Name: </w:t>
+      </w:r>
+      <w:r>
+        <w:t> </w:t>
+      </w:r>
+      <w:r>
+        <w:t xml:space="preserve">Iwuagwu </w:t>
+      </w:r>
+      <w:proofErr w:type="spellStart"/>
+      <w:r>
+        <w:t>nkem</w:t>
+      </w:r>
+      <w:proofErr w:type="spellEnd"/>
+      <w:r>
+        <w:t xml:space="preserve"> </w:t>
       </w:r>
     </w:p>
     <w:p>
@@ -1014,42 +804,77 @@
         </w:numPr>
       </w:pPr>
       <w:r>
-        <w:t>What obstacles are impeding your progress? </w:t>
+        <w:t>What did you accomplish yesterday? </w:t>
       </w:r>
     </w:p>
     <w:p>
       <w:pPr>
-        <w:spacing w:before="0" w:beforeAutospacing="off" w:after="240" w:afterAutospacing="off"/>
-      </w:pPr>
-      <w:r>
-        <w:rPr/>
+        <w:spacing w:after="240"/>
+      </w:pPr>
+      <w:r>
         <w:t>Answer: </w:t>
       </w:r>
       <w:r>
         <w:rPr>
-          <w:rFonts w:ascii="Aptos" w:hAnsi="Aptos" w:eastAsia="Aptos" w:cs="Aptos"/>
-          <w:noProof w:val="0"/>
-          <w:sz w:val="22"/>
-          <w:szCs w:val="22"/>
-          <w:lang w:val="en-GB"/>
+          <w:rFonts w:ascii="Aptos" w:eastAsia="Aptos" w:hAnsi="Aptos" w:cs="Aptos"/>
         </w:rPr>
-        <w:t xml:space="preserve"> Need to confirm software demo procedure.</w:t>
+        <w:t xml:space="preserve"> Debugging completed. Stable build achieved.</w:t>
       </w:r>
     </w:p>
     <w:p/>
     <w:p>
-      <w:r>
-        <w:t> </w:t>
+      <w:pPr>
+        <w:numPr>
+          <w:ilvl w:val="0"/>
+          <w:numId w:val="21"/>
+        </w:numPr>
+      </w:pPr>
+      <w:r>
+        <w:t>What will you do today? </w:t>
       </w:r>
     </w:p>
     <w:p>
-      <w:r>
-        <w:t> </w:t>
+      <w:pPr>
+        <w:spacing w:after="240"/>
+      </w:pPr>
+      <w:r>
+        <w:t>Answer: </w:t>
+      </w:r>
+      <w:r>
+        <w:rPr>
+          <w:rFonts w:ascii="Aptos" w:eastAsia="Aptos" w:hAnsi="Aptos" w:cs="Aptos"/>
+        </w:rPr>
+        <w:t xml:space="preserve"> Creating backup versions.</w:t>
       </w:r>
     </w:p>
     <w:p>
       <w:r>
         <w:t> </w:t>
+      </w:r>
+    </w:p>
+    <w:p>
+      <w:pPr>
+        <w:numPr>
+          <w:ilvl w:val="0"/>
+          <w:numId w:val="22"/>
+        </w:numPr>
+      </w:pPr>
+      <w:r>
+        <w:t>What obstacles are impeding your progress? </w:t>
+      </w:r>
+    </w:p>
+    <w:p>
+      <w:pPr>
+        <w:spacing w:after="240"/>
+      </w:pPr>
+      <w:r>
+        <w:t>Answer: </w:t>
+      </w:r>
+      <w:r>
+        <w:rPr>
+          <w:rFonts w:ascii="Aptos" w:eastAsia="Aptos" w:hAnsi="Aptos" w:cs="Aptos"/>
+        </w:rPr>
+        <w:t xml:space="preserve"> Need to confirm software demo procedure.</w:t>
       </w:r>
     </w:p>
     <w:p>
@@ -1072,10 +897,8 @@
       </w:r>
     </w:p>
     <w:p/>
-    <w:p/>
-    <w:p/>
     <w:sectPr>
-      <w:pgSz w:w="11906" w:h="16838" w:orient="portrait"/>
+      <w:pgSz w:w="11906" w:h="16838"/>
       <w:pgMar w:top="1440" w:right="1440" w:bottom="1440" w:left="1440" w:header="708" w:footer="708" w:gutter="0"/>
       <w:cols w:space="708"/>
       <w:docGrid w:linePitch="360"/>
@@ -1086,230 +909,6 @@
 
 <file path=word/numbering.xml><?xml version="1.0" encoding="utf-8"?>
 <w:numbering xmlns:wpc="http://schemas.microsoft.com/office/word/2010/wordprocessingCanvas" xmlns:cx="http://schemas.microsoft.com/office/drawing/2014/chartex" xmlns:cx1="http://schemas.microsoft.com/office/drawing/2015/9/8/chartex" xmlns:cx2="http://schemas.microsoft.com/office/drawing/2015/10/21/chartex" xmlns:cx3="http://schemas.microsoft.com/office/drawing/2016/5/9/chartex" xmlns:cx4="http://schemas.microsoft.com/office/drawing/2016/5/10/chartex" xmlns:cx5="http://schemas.microsoft.com/office/drawing/2016/5/11/chartex" xmlns:cx6="http://schemas.microsoft.com/office/drawing/2016/5/12/chartex" xmlns:cx7="http://schemas.microsoft.com/office/drawing/2016/5/13/chartex" xmlns:cx8="http://schemas.microsoft.com/office/drawing/2016/5/14/chartex" xmlns:mc="http://schemas.openxmlformats.org/markup-compatibility/2006" xmlns:aink="http://schemas.microsoft.com/office/drawing/2016/ink" xmlns:am3d="http://schemas.microsoft.com/office/drawing/2017/model3d" xmlns:o="urn:schemas-microsoft-com:office:office" xmlns:oel="http://schemas.microsoft.com/office/2019/extlst" xmlns:r="http://schemas.openxmlformats.org/officeDocument/2006/relationships" xmlns:m="http://schemas.openxmlformats.org/officeDocument/2006/math" xmlns:v="urn:schemas-microsoft-com:vml" xmlns:wp14="http://schemas.microsoft.com/office/word/2010/wordprocessingDrawing" xmlns:wp="http://schemas.openxmlformats.org/drawingml/2006/wordprocessingDrawing" xmlns:w10="urn:schemas-microsoft-com:office:word" xmlns:w="http://schemas.openxmlformats.org/wordprocessingml/2006/main" xmlns:w14="http://schemas.microsoft.com/office/word/2010/wordml" xmlns:w15="http://schemas.microsoft.com/office/word/2012/wordml" xmlns:w16cex="http://schemas.microsoft.com/office/word/2018/wordml/cex" xmlns:w16cid="http://schemas.microsoft.com/office/word/2016/wordml/cid" xmlns:w16="http://schemas.microsoft.com/office/word/2018/wordml" xmlns:w16du="http://schemas.microsoft.com/office/word/2023/wordml/word16du" xmlns:w16sdtdh="http://schemas.microsoft.com/office/word/2020/wordml/sdtdatahash" xmlns:w16sdtfl="http://schemas.microsoft.com/office/word/2024/wordml/sdtformatlock" xmlns:w16se="http://schemas.microsoft.com/office/word/2015/wordml/symex" xmlns:wpg="http://schemas.microsoft.com/office/word/2010/wordprocessingGroup" xmlns:wpi="http://schemas.microsoft.com/office/word/2010/wordprocessingInk" xmlns:wne="http://schemas.microsoft.com/office/word/2006/wordml" xmlns:wps="http://schemas.microsoft.com/office/word/2010/wordprocessingShape" mc:Ignorable="w14 w15 w16se w16cid w16 w16cex w16sdtdh w16sdtfl w16du wp14">
-  <w:abstractNum xmlns:w="http://schemas.openxmlformats.org/wordprocessingml/2006/main" w:abstractNumId="22">
-    <w:nsid w:val="2f4548c9"/>
-    <w:multiLevelType xmlns:w="http://schemas.openxmlformats.org/wordprocessingml/2006/main" w:val="hybridMultilevel"/>
-    <w:lvl xmlns:w="http://schemas.openxmlformats.org/wordprocessingml/2006/main" w:ilvl="0">
-      <w:start w:val="1"/>
-      <w:numFmt w:val="bullet"/>
-      <w:lvlText w:val=""/>
-      <w:lvlJc w:val="left"/>
-      <w:pPr>
-        <w:ind w:left="720" w:hanging="360"/>
-      </w:pPr>
-      <w:rPr>
-        <w:rFonts w:hint="default" w:ascii="Symbol" w:hAnsi="Symbol"/>
-      </w:rPr>
-    </w:lvl>
-    <w:lvl xmlns:w="http://schemas.openxmlformats.org/wordprocessingml/2006/main" w:ilvl="1">
-      <w:start w:val="1"/>
-      <w:numFmt w:val="bullet"/>
-      <w:lvlText w:val="o"/>
-      <w:lvlJc w:val="left"/>
-      <w:pPr>
-        <w:ind w:left="1440" w:hanging="360"/>
-      </w:pPr>
-      <w:rPr>
-        <w:rFonts w:hint="default" w:ascii="Courier New" w:hAnsi="Courier New"/>
-      </w:rPr>
-    </w:lvl>
-    <w:lvl xmlns:w="http://schemas.openxmlformats.org/wordprocessingml/2006/main" w:ilvl="2">
-      <w:start w:val="1"/>
-      <w:numFmt w:val="bullet"/>
-      <w:lvlText w:val=""/>
-      <w:lvlJc w:val="left"/>
-      <w:pPr>
-        <w:ind w:left="2160" w:hanging="360"/>
-      </w:pPr>
-      <w:rPr>
-        <w:rFonts w:hint="default" w:ascii="Wingdings" w:hAnsi="Wingdings"/>
-      </w:rPr>
-    </w:lvl>
-    <w:lvl xmlns:w="http://schemas.openxmlformats.org/wordprocessingml/2006/main" w:ilvl="3">
-      <w:start w:val="1"/>
-      <w:numFmt w:val="bullet"/>
-      <w:lvlText w:val=""/>
-      <w:lvlJc w:val="left"/>
-      <w:pPr>
-        <w:ind w:left="2880" w:hanging="360"/>
-      </w:pPr>
-      <w:rPr>
-        <w:rFonts w:hint="default" w:ascii="Symbol" w:hAnsi="Symbol"/>
-      </w:rPr>
-    </w:lvl>
-    <w:lvl xmlns:w="http://schemas.openxmlformats.org/wordprocessingml/2006/main" w:ilvl="4">
-      <w:start w:val="1"/>
-      <w:numFmt w:val="bullet"/>
-      <w:lvlText w:val="o"/>
-      <w:lvlJc w:val="left"/>
-      <w:pPr>
-        <w:ind w:left="3600" w:hanging="360"/>
-      </w:pPr>
-      <w:rPr>
-        <w:rFonts w:hint="default" w:ascii="Courier New" w:hAnsi="Courier New"/>
-      </w:rPr>
-    </w:lvl>
-    <w:lvl xmlns:w="http://schemas.openxmlformats.org/wordprocessingml/2006/main" w:ilvl="5">
-      <w:start w:val="1"/>
-      <w:numFmt w:val="bullet"/>
-      <w:lvlText w:val=""/>
-      <w:lvlJc w:val="left"/>
-      <w:pPr>
-        <w:ind w:left="4320" w:hanging="360"/>
-      </w:pPr>
-      <w:rPr>
-        <w:rFonts w:hint="default" w:ascii="Wingdings" w:hAnsi="Wingdings"/>
-      </w:rPr>
-    </w:lvl>
-    <w:lvl xmlns:w="http://schemas.openxmlformats.org/wordprocessingml/2006/main" w:ilvl="6">
-      <w:start w:val="1"/>
-      <w:numFmt w:val="bullet"/>
-      <w:lvlText w:val=""/>
-      <w:lvlJc w:val="left"/>
-      <w:pPr>
-        <w:ind w:left="5040" w:hanging="360"/>
-      </w:pPr>
-      <w:rPr>
-        <w:rFonts w:hint="default" w:ascii="Symbol" w:hAnsi="Symbol"/>
-      </w:rPr>
-    </w:lvl>
-    <w:lvl xmlns:w="http://schemas.openxmlformats.org/wordprocessingml/2006/main" w:ilvl="7">
-      <w:start w:val="1"/>
-      <w:numFmt w:val="bullet"/>
-      <w:lvlText w:val="o"/>
-      <w:lvlJc w:val="left"/>
-      <w:pPr>
-        <w:ind w:left="5760" w:hanging="360"/>
-      </w:pPr>
-      <w:rPr>
-        <w:rFonts w:hint="default" w:ascii="Courier New" w:hAnsi="Courier New"/>
-      </w:rPr>
-    </w:lvl>
-    <w:lvl xmlns:w="http://schemas.openxmlformats.org/wordprocessingml/2006/main" w:ilvl="8">
-      <w:start w:val="1"/>
-      <w:numFmt w:val="bullet"/>
-      <w:lvlText w:val=""/>
-      <w:lvlJc w:val="left"/>
-      <w:pPr>
-        <w:ind w:left="6480" w:hanging="360"/>
-      </w:pPr>
-      <w:rPr>
-        <w:rFonts w:hint="default" w:ascii="Wingdings" w:hAnsi="Wingdings"/>
-      </w:rPr>
-    </w:lvl>
-  </w:abstractNum>
-  <w:abstractNum xmlns:w="http://schemas.openxmlformats.org/wordprocessingml/2006/main" w:abstractNumId="21">
-    <w:nsid w:val="38b6a40a"/>
-    <w:multiLevelType xmlns:w="http://schemas.openxmlformats.org/wordprocessingml/2006/main" w:val="hybridMultilevel"/>
-    <w:lvl xmlns:w="http://schemas.openxmlformats.org/wordprocessingml/2006/main" w:ilvl="0">
-      <w:start w:val="1"/>
-      <w:numFmt w:val="bullet"/>
-      <w:lvlText w:val=""/>
-      <w:lvlJc w:val="left"/>
-      <w:pPr>
-        <w:ind w:left="720" w:hanging="360"/>
-      </w:pPr>
-      <w:rPr>
-        <w:rFonts w:hint="default" w:ascii="Symbol" w:hAnsi="Symbol"/>
-      </w:rPr>
-    </w:lvl>
-    <w:lvl xmlns:w="http://schemas.openxmlformats.org/wordprocessingml/2006/main" w:ilvl="1">
-      <w:start w:val="1"/>
-      <w:numFmt w:val="bullet"/>
-      <w:lvlText w:val="o"/>
-      <w:lvlJc w:val="left"/>
-      <w:pPr>
-        <w:ind w:left="1440" w:hanging="360"/>
-      </w:pPr>
-      <w:rPr>
-        <w:rFonts w:hint="default" w:ascii="Courier New" w:hAnsi="Courier New"/>
-      </w:rPr>
-    </w:lvl>
-    <w:lvl xmlns:w="http://schemas.openxmlformats.org/wordprocessingml/2006/main" w:ilvl="2">
-      <w:start w:val="1"/>
-      <w:numFmt w:val="bullet"/>
-      <w:lvlText w:val=""/>
-      <w:lvlJc w:val="left"/>
-      <w:pPr>
-        <w:ind w:left="2160" w:hanging="360"/>
-      </w:pPr>
-      <w:rPr>
-        <w:rFonts w:hint="default" w:ascii="Wingdings" w:hAnsi="Wingdings"/>
-      </w:rPr>
-    </w:lvl>
-    <w:lvl xmlns:w="http://schemas.openxmlformats.org/wordprocessingml/2006/main" w:ilvl="3">
-      <w:start w:val="1"/>
-      <w:numFmt w:val="bullet"/>
-      <w:lvlText w:val=""/>
-      <w:lvlJc w:val="left"/>
-      <w:pPr>
-        <w:ind w:left="2880" w:hanging="360"/>
-      </w:pPr>
-      <w:rPr>
-        <w:rFonts w:hint="default" w:ascii="Symbol" w:hAnsi="Symbol"/>
-      </w:rPr>
-    </w:lvl>
-    <w:lvl xmlns:w="http://schemas.openxmlformats.org/wordprocessingml/2006/main" w:ilvl="4">
-      <w:start w:val="1"/>
-      <w:numFmt w:val="bullet"/>
-      <w:lvlText w:val="o"/>
-      <w:lvlJc w:val="left"/>
-      <w:pPr>
-        <w:ind w:left="3600" w:hanging="360"/>
-      </w:pPr>
-      <w:rPr>
-        <w:rFonts w:hint="default" w:ascii="Courier New" w:hAnsi="Courier New"/>
-      </w:rPr>
-    </w:lvl>
-    <w:lvl xmlns:w="http://schemas.openxmlformats.org/wordprocessingml/2006/main" w:ilvl="5">
-      <w:start w:val="1"/>
-      <w:numFmt w:val="bullet"/>
-      <w:lvlText w:val=""/>
-      <w:lvlJc w:val="left"/>
-      <w:pPr>
-        <w:ind w:left="4320" w:hanging="360"/>
-      </w:pPr>
-      <w:rPr>
-        <w:rFonts w:hint="default" w:ascii="Wingdings" w:hAnsi="Wingdings"/>
-      </w:rPr>
-    </w:lvl>
-    <w:lvl xmlns:w="http://schemas.openxmlformats.org/wordprocessingml/2006/main" w:ilvl="6">
-      <w:start w:val="1"/>
-      <w:numFmt w:val="bullet"/>
-      <w:lvlText w:val=""/>
-      <w:lvlJc w:val="left"/>
-      <w:pPr>
-        <w:ind w:left="5040" w:hanging="360"/>
-      </w:pPr>
-      <w:rPr>
-        <w:rFonts w:hint="default" w:ascii="Symbol" w:hAnsi="Symbol"/>
-      </w:rPr>
-    </w:lvl>
-    <w:lvl xmlns:w="http://schemas.openxmlformats.org/wordprocessingml/2006/main" w:ilvl="7">
-      <w:start w:val="1"/>
-      <w:numFmt w:val="bullet"/>
-      <w:lvlText w:val="o"/>
-      <w:lvlJc w:val="left"/>
-      <w:pPr>
-        <w:ind w:left="5760" w:hanging="360"/>
-      </w:pPr>
-      <w:rPr>
-        <w:rFonts w:hint="default" w:ascii="Courier New" w:hAnsi="Courier New"/>
-      </w:rPr>
-    </w:lvl>
-    <w:lvl xmlns:w="http://schemas.openxmlformats.org/wordprocessingml/2006/main" w:ilvl="8">
-      <w:start w:val="1"/>
-      <w:numFmt w:val="bullet"/>
-      <w:lvlText w:val=""/>
-      <w:lvlJc w:val="left"/>
-      <w:pPr>
-        <w:ind w:left="6480" w:hanging="360"/>
-      </w:pPr>
-      <w:rPr>
-        <w:rFonts w:hint="default" w:ascii="Wingdings" w:hAnsi="Wingdings"/>
-      </w:rPr>
-    </w:lvl>
-  </w:abstractNum>
   <w:abstractNum w:abstractNumId="0" w15:restartNumberingAfterBreak="0">
     <w:nsid w:val="01F95DB2"/>
     <w:multiLevelType w:val="multilevel"/>
@@ -1439,7 +1038,7 @@
         <w:ind w:left="720" w:hanging="360"/>
       </w:pPr>
       <w:rPr>
-        <w:rFonts w:hint="default" w:ascii="Symbol" w:hAnsi="Symbol"/>
+        <w:rFonts w:ascii="Symbol" w:hAnsi="Symbol" w:hint="default"/>
         <w:sz w:val="20"/>
       </w:rPr>
     </w:lvl>
@@ -1455,7 +1054,7 @@
         <w:ind w:left="1440" w:hanging="360"/>
       </w:pPr>
       <w:rPr>
-        <w:rFonts w:hint="default" w:ascii="Symbol" w:hAnsi="Symbol"/>
+        <w:rFonts w:ascii="Symbol" w:hAnsi="Symbol" w:hint="default"/>
         <w:sz w:val="20"/>
       </w:rPr>
     </w:lvl>
@@ -1471,7 +1070,7 @@
         <w:ind w:left="2160" w:hanging="360"/>
       </w:pPr>
       <w:rPr>
-        <w:rFonts w:hint="default" w:ascii="Symbol" w:hAnsi="Symbol"/>
+        <w:rFonts w:ascii="Symbol" w:hAnsi="Symbol" w:hint="default"/>
         <w:sz w:val="20"/>
       </w:rPr>
     </w:lvl>
@@ -1487,7 +1086,7 @@
         <w:ind w:left="2880" w:hanging="360"/>
       </w:pPr>
       <w:rPr>
-        <w:rFonts w:hint="default" w:ascii="Symbol" w:hAnsi="Symbol"/>
+        <w:rFonts w:ascii="Symbol" w:hAnsi="Symbol" w:hint="default"/>
         <w:sz w:val="20"/>
       </w:rPr>
     </w:lvl>
@@ -1503,7 +1102,7 @@
         <w:ind w:left="3600" w:hanging="360"/>
       </w:pPr>
       <w:rPr>
-        <w:rFonts w:hint="default" w:ascii="Symbol" w:hAnsi="Symbol"/>
+        <w:rFonts w:ascii="Symbol" w:hAnsi="Symbol" w:hint="default"/>
         <w:sz w:val="20"/>
       </w:rPr>
     </w:lvl>
@@ -1519,7 +1118,7 @@
         <w:ind w:left="4320" w:hanging="360"/>
       </w:pPr>
       <w:rPr>
-        <w:rFonts w:hint="default" w:ascii="Symbol" w:hAnsi="Symbol"/>
+        <w:rFonts w:ascii="Symbol" w:hAnsi="Symbol" w:hint="default"/>
         <w:sz w:val="20"/>
       </w:rPr>
     </w:lvl>
@@ -1535,7 +1134,7 @@
         <w:ind w:left="5040" w:hanging="360"/>
       </w:pPr>
       <w:rPr>
-        <w:rFonts w:hint="default" w:ascii="Symbol" w:hAnsi="Symbol"/>
+        <w:rFonts w:ascii="Symbol" w:hAnsi="Symbol" w:hint="default"/>
         <w:sz w:val="20"/>
       </w:rPr>
     </w:lvl>
@@ -1551,7 +1150,7 @@
         <w:ind w:left="5760" w:hanging="360"/>
       </w:pPr>
       <w:rPr>
-        <w:rFonts w:hint="default" w:ascii="Symbol" w:hAnsi="Symbol"/>
+        <w:rFonts w:ascii="Symbol" w:hAnsi="Symbol" w:hint="default"/>
         <w:sz w:val="20"/>
       </w:rPr>
     </w:lvl>
@@ -1567,7 +1166,7 @@
         <w:ind w:left="6480" w:hanging="360"/>
       </w:pPr>
       <w:rPr>
-        <w:rFonts w:hint="default" w:ascii="Symbol" w:hAnsi="Symbol"/>
+        <w:rFonts w:ascii="Symbol" w:hAnsi="Symbol" w:hint="default"/>
         <w:sz w:val="20"/>
       </w:rPr>
     </w:lvl>
@@ -1814,7 +1413,7 @@
         <w:ind w:left="720" w:hanging="360"/>
       </w:pPr>
       <w:rPr>
-        <w:rFonts w:hint="default" w:ascii="Symbol" w:hAnsi="Symbol"/>
+        <w:rFonts w:ascii="Symbol" w:hAnsi="Symbol" w:hint="default"/>
         <w:sz w:val="20"/>
       </w:rPr>
     </w:lvl>
@@ -1830,7 +1429,7 @@
         <w:ind w:left="1440" w:hanging="360"/>
       </w:pPr>
       <w:rPr>
-        <w:rFonts w:hint="default" w:ascii="Symbol" w:hAnsi="Symbol"/>
+        <w:rFonts w:ascii="Symbol" w:hAnsi="Symbol" w:hint="default"/>
         <w:sz w:val="20"/>
       </w:rPr>
     </w:lvl>
@@ -1846,7 +1445,7 @@
         <w:ind w:left="2160" w:hanging="360"/>
       </w:pPr>
       <w:rPr>
-        <w:rFonts w:hint="default" w:ascii="Symbol" w:hAnsi="Symbol"/>
+        <w:rFonts w:ascii="Symbol" w:hAnsi="Symbol" w:hint="default"/>
         <w:sz w:val="20"/>
       </w:rPr>
     </w:lvl>
@@ -1862,7 +1461,7 @@
         <w:ind w:left="2880" w:hanging="360"/>
       </w:pPr>
       <w:rPr>
-        <w:rFonts w:hint="default" w:ascii="Symbol" w:hAnsi="Symbol"/>
+        <w:rFonts w:ascii="Symbol" w:hAnsi="Symbol" w:hint="default"/>
         <w:sz w:val="20"/>
       </w:rPr>
     </w:lvl>
@@ -1878,7 +1477,7 @@
         <w:ind w:left="3600" w:hanging="360"/>
       </w:pPr>
       <w:rPr>
-        <w:rFonts w:hint="default" w:ascii="Symbol" w:hAnsi="Symbol"/>
+        <w:rFonts w:ascii="Symbol" w:hAnsi="Symbol" w:hint="default"/>
         <w:sz w:val="20"/>
       </w:rPr>
     </w:lvl>
@@ -1894,7 +1493,7 @@
         <w:ind w:left="4320" w:hanging="360"/>
       </w:pPr>
       <w:rPr>
-        <w:rFonts w:hint="default" w:ascii="Symbol" w:hAnsi="Symbol"/>
+        <w:rFonts w:ascii="Symbol" w:hAnsi="Symbol" w:hint="default"/>
         <w:sz w:val="20"/>
       </w:rPr>
     </w:lvl>
@@ -1910,7 +1509,7 @@
         <w:ind w:left="5040" w:hanging="360"/>
       </w:pPr>
       <w:rPr>
-        <w:rFonts w:hint="default" w:ascii="Symbol" w:hAnsi="Symbol"/>
+        <w:rFonts w:ascii="Symbol" w:hAnsi="Symbol" w:hint="default"/>
         <w:sz w:val="20"/>
       </w:rPr>
     </w:lvl>
@@ -1926,7 +1525,7 @@
         <w:ind w:left="5760" w:hanging="360"/>
       </w:pPr>
       <w:rPr>
-        <w:rFonts w:hint="default" w:ascii="Symbol" w:hAnsi="Symbol"/>
+        <w:rFonts w:ascii="Symbol" w:hAnsi="Symbol" w:hint="default"/>
         <w:sz w:val="20"/>
       </w:rPr>
     </w:lvl>
@@ -1942,7 +1541,7 @@
         <w:ind w:left="6480" w:hanging="360"/>
       </w:pPr>
       <w:rPr>
-        <w:rFonts w:hint="default" w:ascii="Symbol" w:hAnsi="Symbol"/>
+        <w:rFonts w:ascii="Symbol" w:hAnsi="Symbol" w:hint="default"/>
         <w:sz w:val="20"/>
       </w:rPr>
     </w:lvl>
@@ -2076,7 +1675,7 @@
         <w:ind w:left="720" w:hanging="360"/>
       </w:pPr>
       <w:rPr>
-        <w:rFonts w:hint="default" w:ascii="Symbol" w:hAnsi="Symbol"/>
+        <w:rFonts w:ascii="Symbol" w:hAnsi="Symbol" w:hint="default"/>
         <w:sz w:val="20"/>
       </w:rPr>
     </w:lvl>
@@ -2092,7 +1691,7 @@
         <w:ind w:left="1440" w:hanging="360"/>
       </w:pPr>
       <w:rPr>
-        <w:rFonts w:hint="default" w:ascii="Symbol" w:hAnsi="Symbol"/>
+        <w:rFonts w:ascii="Symbol" w:hAnsi="Symbol" w:hint="default"/>
         <w:sz w:val="20"/>
       </w:rPr>
     </w:lvl>
@@ -2108,7 +1707,7 @@
         <w:ind w:left="2160" w:hanging="360"/>
       </w:pPr>
       <w:rPr>
-        <w:rFonts w:hint="default" w:ascii="Symbol" w:hAnsi="Symbol"/>
+        <w:rFonts w:ascii="Symbol" w:hAnsi="Symbol" w:hint="default"/>
         <w:sz w:val="20"/>
       </w:rPr>
     </w:lvl>
@@ -2124,7 +1723,7 @@
         <w:ind w:left="2880" w:hanging="360"/>
       </w:pPr>
       <w:rPr>
-        <w:rFonts w:hint="default" w:ascii="Symbol" w:hAnsi="Symbol"/>
+        <w:rFonts w:ascii="Symbol" w:hAnsi="Symbol" w:hint="default"/>
         <w:sz w:val="20"/>
       </w:rPr>
     </w:lvl>
@@ -2140,7 +1739,7 @@
         <w:ind w:left="3600" w:hanging="360"/>
       </w:pPr>
       <w:rPr>
-        <w:rFonts w:hint="default" w:ascii="Symbol" w:hAnsi="Symbol"/>
+        <w:rFonts w:ascii="Symbol" w:hAnsi="Symbol" w:hint="default"/>
         <w:sz w:val="20"/>
       </w:rPr>
     </w:lvl>
@@ -2156,7 +1755,7 @@
         <w:ind w:left="4320" w:hanging="360"/>
       </w:pPr>
       <w:rPr>
-        <w:rFonts w:hint="default" w:ascii="Symbol" w:hAnsi="Symbol"/>
+        <w:rFonts w:ascii="Symbol" w:hAnsi="Symbol" w:hint="default"/>
         <w:sz w:val="20"/>
       </w:rPr>
     </w:lvl>
@@ -2172,7 +1771,7 @@
         <w:ind w:left="5040" w:hanging="360"/>
       </w:pPr>
       <w:rPr>
-        <w:rFonts w:hint="default" w:ascii="Symbol" w:hAnsi="Symbol"/>
+        <w:rFonts w:ascii="Symbol" w:hAnsi="Symbol" w:hint="default"/>
         <w:sz w:val="20"/>
       </w:rPr>
     </w:lvl>
@@ -2188,7 +1787,7 @@
         <w:ind w:left="5760" w:hanging="360"/>
       </w:pPr>
       <w:rPr>
-        <w:rFonts w:hint="default" w:ascii="Symbol" w:hAnsi="Symbol"/>
+        <w:rFonts w:ascii="Symbol" w:hAnsi="Symbol" w:hint="default"/>
         <w:sz w:val="20"/>
       </w:rPr>
     </w:lvl>
@@ -2204,7 +1803,7 @@
         <w:ind w:left="6480" w:hanging="360"/>
       </w:pPr>
       <w:rPr>
-        <w:rFonts w:hint="default" w:ascii="Symbol" w:hAnsi="Symbol"/>
+        <w:rFonts w:ascii="Symbol" w:hAnsi="Symbol" w:hint="default"/>
         <w:sz w:val="20"/>
       </w:rPr>
     </w:lvl>
@@ -2436,6 +2035,119 @@
     </w:lvl>
   </w:abstractNum>
   <w:abstractNum w:abstractNumId="9" w15:restartNumberingAfterBreak="0">
+    <w:nsid w:val="2F4548C9"/>
+    <w:multiLevelType w:val="hybridMultilevel"/>
+    <w:tmpl w:val="24D447EC"/>
+    <w:lvl w:ilvl="0" w:tplc="96F0F910">
+      <w:start w:val="1"/>
+      <w:numFmt w:val="bullet"/>
+      <w:lvlText w:val=""/>
+      <w:lvlJc w:val="left"/>
+      <w:pPr>
+        <w:ind w:left="720" w:hanging="360"/>
+      </w:pPr>
+      <w:rPr>
+        <w:rFonts w:ascii="Symbol" w:hAnsi="Symbol" w:hint="default"/>
+      </w:rPr>
+    </w:lvl>
+    <w:lvl w:ilvl="1" w:tplc="5CEE85AC">
+      <w:start w:val="1"/>
+      <w:numFmt w:val="bullet"/>
+      <w:lvlText w:val="o"/>
+      <w:lvlJc w:val="left"/>
+      <w:pPr>
+        <w:ind w:left="1440" w:hanging="360"/>
+      </w:pPr>
+      <w:rPr>
+        <w:rFonts w:ascii="Courier New" w:hAnsi="Courier New" w:hint="default"/>
+      </w:rPr>
+    </w:lvl>
+    <w:lvl w:ilvl="2" w:tplc="7EFC1DB0">
+      <w:start w:val="1"/>
+      <w:numFmt w:val="bullet"/>
+      <w:lvlText w:val=""/>
+      <w:lvlJc w:val="left"/>
+      <w:pPr>
+        <w:ind w:left="2160" w:hanging="360"/>
+      </w:pPr>
+      <w:rPr>
+        <w:rFonts w:ascii="Wingdings" w:hAnsi="Wingdings" w:hint="default"/>
+      </w:rPr>
+    </w:lvl>
+    <w:lvl w:ilvl="3" w:tplc="3E081DCE">
+      <w:start w:val="1"/>
+      <w:numFmt w:val="bullet"/>
+      <w:lvlText w:val=""/>
+      <w:lvlJc w:val="left"/>
+      <w:pPr>
+        <w:ind w:left="2880" w:hanging="360"/>
+      </w:pPr>
+      <w:rPr>
+        <w:rFonts w:ascii="Symbol" w:hAnsi="Symbol" w:hint="default"/>
+      </w:rPr>
+    </w:lvl>
+    <w:lvl w:ilvl="4" w:tplc="D0B2C02C">
+      <w:start w:val="1"/>
+      <w:numFmt w:val="bullet"/>
+      <w:lvlText w:val="o"/>
+      <w:lvlJc w:val="left"/>
+      <w:pPr>
+        <w:ind w:left="3600" w:hanging="360"/>
+      </w:pPr>
+      <w:rPr>
+        <w:rFonts w:ascii="Courier New" w:hAnsi="Courier New" w:hint="default"/>
+      </w:rPr>
+    </w:lvl>
+    <w:lvl w:ilvl="5" w:tplc="D756BEB0">
+      <w:start w:val="1"/>
+      <w:numFmt w:val="bullet"/>
+      <w:lvlText w:val=""/>
+      <w:lvlJc w:val="left"/>
+      <w:pPr>
+        <w:ind w:left="4320" w:hanging="360"/>
+      </w:pPr>
+      <w:rPr>
+        <w:rFonts w:ascii="Wingdings" w:hAnsi="Wingdings" w:hint="default"/>
+      </w:rPr>
+    </w:lvl>
+    <w:lvl w:ilvl="6" w:tplc="F79A6EC8">
+      <w:start w:val="1"/>
+      <w:numFmt w:val="bullet"/>
+      <w:lvlText w:val=""/>
+      <w:lvlJc w:val="left"/>
+      <w:pPr>
+        <w:ind w:left="5040" w:hanging="360"/>
+      </w:pPr>
+      <w:rPr>
+        <w:rFonts w:ascii="Symbol" w:hAnsi="Symbol" w:hint="default"/>
+      </w:rPr>
+    </w:lvl>
+    <w:lvl w:ilvl="7" w:tplc="639A63D6">
+      <w:start w:val="1"/>
+      <w:numFmt w:val="bullet"/>
+      <w:lvlText w:val="o"/>
+      <w:lvlJc w:val="left"/>
+      <w:pPr>
+        <w:ind w:left="5760" w:hanging="360"/>
+      </w:pPr>
+      <w:rPr>
+        <w:rFonts w:ascii="Courier New" w:hAnsi="Courier New" w:hint="default"/>
+      </w:rPr>
+    </w:lvl>
+    <w:lvl w:ilvl="8" w:tplc="85B85644">
+      <w:start w:val="1"/>
+      <w:numFmt w:val="bullet"/>
+      <w:lvlText w:val=""/>
+      <w:lvlJc w:val="left"/>
+      <w:pPr>
+        <w:ind w:left="6480" w:hanging="360"/>
+      </w:pPr>
+      <w:rPr>
+        <w:rFonts w:ascii="Wingdings" w:hAnsi="Wingdings" w:hint="default"/>
+      </w:rPr>
+    </w:lvl>
+  </w:abstractNum>
+  <w:abstractNum w:abstractNumId="10" w15:restartNumberingAfterBreak="0">
     <w:nsid w:val="33EB74CB"/>
     <w:multiLevelType w:val="multilevel"/>
     <w:tmpl w:val="A02A021C"/>
@@ -2548,7 +2260,7 @@
       </w:pPr>
     </w:lvl>
   </w:abstractNum>
-  <w:abstractNum w:abstractNumId="10" w15:restartNumberingAfterBreak="0">
+  <w:abstractNum w:abstractNumId="11" w15:restartNumberingAfterBreak="0">
     <w:nsid w:val="34A0232A"/>
     <w:multiLevelType w:val="multilevel"/>
     <w:tmpl w:val="80E41EF0"/>
@@ -2661,7 +2373,120 @@
       </w:pPr>
     </w:lvl>
   </w:abstractNum>
-  <w:abstractNum w:abstractNumId="11" w15:restartNumberingAfterBreak="0">
+  <w:abstractNum w:abstractNumId="12" w15:restartNumberingAfterBreak="0">
+    <w:nsid w:val="38B6A40A"/>
+    <w:multiLevelType w:val="hybridMultilevel"/>
+    <w:tmpl w:val="3ACC30D8"/>
+    <w:lvl w:ilvl="0" w:tplc="46EAD658">
+      <w:start w:val="1"/>
+      <w:numFmt w:val="bullet"/>
+      <w:lvlText w:val=""/>
+      <w:lvlJc w:val="left"/>
+      <w:pPr>
+        <w:ind w:left="1080" w:hanging="360"/>
+      </w:pPr>
+      <w:rPr>
+        <w:rFonts w:ascii="Symbol" w:hAnsi="Symbol" w:hint="default"/>
+      </w:rPr>
+    </w:lvl>
+    <w:lvl w:ilvl="1" w:tplc="A77A6E4A">
+      <w:start w:val="1"/>
+      <w:numFmt w:val="bullet"/>
+      <w:lvlText w:val="o"/>
+      <w:lvlJc w:val="left"/>
+      <w:pPr>
+        <w:ind w:left="1800" w:hanging="360"/>
+      </w:pPr>
+      <w:rPr>
+        <w:rFonts w:ascii="Courier New" w:hAnsi="Courier New" w:hint="default"/>
+      </w:rPr>
+    </w:lvl>
+    <w:lvl w:ilvl="2" w:tplc="6EEA9B26">
+      <w:start w:val="1"/>
+      <w:numFmt w:val="bullet"/>
+      <w:lvlText w:val=""/>
+      <w:lvlJc w:val="left"/>
+      <w:pPr>
+        <w:ind w:left="2520" w:hanging="360"/>
+      </w:pPr>
+      <w:rPr>
+        <w:rFonts w:ascii="Wingdings" w:hAnsi="Wingdings" w:hint="default"/>
+      </w:rPr>
+    </w:lvl>
+    <w:lvl w:ilvl="3" w:tplc="8B582AB4">
+      <w:start w:val="1"/>
+      <w:numFmt w:val="bullet"/>
+      <w:lvlText w:val=""/>
+      <w:lvlJc w:val="left"/>
+      <w:pPr>
+        <w:ind w:left="3240" w:hanging="360"/>
+      </w:pPr>
+      <w:rPr>
+        <w:rFonts w:ascii="Symbol" w:hAnsi="Symbol" w:hint="default"/>
+      </w:rPr>
+    </w:lvl>
+    <w:lvl w:ilvl="4" w:tplc="C6F2E626">
+      <w:start w:val="1"/>
+      <w:numFmt w:val="bullet"/>
+      <w:lvlText w:val="o"/>
+      <w:lvlJc w:val="left"/>
+      <w:pPr>
+        <w:ind w:left="3960" w:hanging="360"/>
+      </w:pPr>
+      <w:rPr>
+        <w:rFonts w:ascii="Courier New" w:hAnsi="Courier New" w:hint="default"/>
+      </w:rPr>
+    </w:lvl>
+    <w:lvl w:ilvl="5" w:tplc="D300690C">
+      <w:start w:val="1"/>
+      <w:numFmt w:val="bullet"/>
+      <w:lvlText w:val=""/>
+      <w:lvlJc w:val="left"/>
+      <w:pPr>
+        <w:ind w:left="4680" w:hanging="360"/>
+      </w:pPr>
+      <w:rPr>
+        <w:rFonts w:ascii="Wingdings" w:hAnsi="Wingdings" w:hint="default"/>
+      </w:rPr>
+    </w:lvl>
+    <w:lvl w:ilvl="6" w:tplc="57C0E548">
+      <w:start w:val="1"/>
+      <w:numFmt w:val="bullet"/>
+      <w:lvlText w:val=""/>
+      <w:lvlJc w:val="left"/>
+      <w:pPr>
+        <w:ind w:left="5400" w:hanging="360"/>
+      </w:pPr>
+      <w:rPr>
+        <w:rFonts w:ascii="Symbol" w:hAnsi="Symbol" w:hint="default"/>
+      </w:rPr>
+    </w:lvl>
+    <w:lvl w:ilvl="7" w:tplc="988CB762">
+      <w:start w:val="1"/>
+      <w:numFmt w:val="bullet"/>
+      <w:lvlText w:val="o"/>
+      <w:lvlJc w:val="left"/>
+      <w:pPr>
+        <w:ind w:left="6120" w:hanging="360"/>
+      </w:pPr>
+      <w:rPr>
+        <w:rFonts w:ascii="Courier New" w:hAnsi="Courier New" w:hint="default"/>
+      </w:rPr>
+    </w:lvl>
+    <w:lvl w:ilvl="8" w:tplc="B44AF934">
+      <w:start w:val="1"/>
+      <w:numFmt w:val="bullet"/>
+      <w:lvlText w:val=""/>
+      <w:lvlJc w:val="left"/>
+      <w:pPr>
+        <w:ind w:left="6840" w:hanging="360"/>
+      </w:pPr>
+      <w:rPr>
+        <w:rFonts w:ascii="Wingdings" w:hAnsi="Wingdings" w:hint="default"/>
+      </w:rPr>
+    </w:lvl>
+  </w:abstractNum>
+  <w:abstractNum w:abstractNumId="13" w15:restartNumberingAfterBreak="0">
     <w:nsid w:val="45B453FD"/>
     <w:multiLevelType w:val="multilevel"/>
     <w:tmpl w:val="BBD20934"/>
@@ -2774,7 +2599,7 @@
       </w:pPr>
     </w:lvl>
   </w:abstractNum>
-  <w:abstractNum w:abstractNumId="12" w15:restartNumberingAfterBreak="0">
+  <w:abstractNum w:abstractNumId="14" w15:restartNumberingAfterBreak="0">
     <w:nsid w:val="4A055662"/>
     <w:multiLevelType w:val="multilevel"/>
     <w:tmpl w:val="69EACF4E"/>
@@ -2790,7 +2615,7 @@
         <w:ind w:left="720" w:hanging="360"/>
       </w:pPr>
       <w:rPr>
-        <w:rFonts w:hint="default" w:ascii="Symbol" w:hAnsi="Symbol"/>
+        <w:rFonts w:ascii="Symbol" w:hAnsi="Symbol" w:hint="default"/>
         <w:sz w:val="20"/>
       </w:rPr>
     </w:lvl>
@@ -2806,7 +2631,7 @@
         <w:ind w:left="1440" w:hanging="360"/>
       </w:pPr>
       <w:rPr>
-        <w:rFonts w:hint="default" w:ascii="Symbol" w:hAnsi="Symbol"/>
+        <w:rFonts w:ascii="Symbol" w:hAnsi="Symbol" w:hint="default"/>
         <w:sz w:val="20"/>
       </w:rPr>
     </w:lvl>
@@ -2822,7 +2647,7 @@
         <w:ind w:left="2160" w:hanging="360"/>
       </w:pPr>
       <w:rPr>
-        <w:rFonts w:hint="default" w:ascii="Symbol" w:hAnsi="Symbol"/>
+        <w:rFonts w:ascii="Symbol" w:hAnsi="Symbol" w:hint="default"/>
         <w:sz w:val="20"/>
       </w:rPr>
     </w:lvl>
@@ -2838,7 +2663,7 @@
         <w:ind w:left="2880" w:hanging="360"/>
       </w:pPr>
       <w:rPr>
-        <w:rFonts w:hint="default" w:ascii="Symbol" w:hAnsi="Symbol"/>
+        <w:rFonts w:ascii="Symbol" w:hAnsi="Symbol" w:hint="default"/>
         <w:sz w:val="20"/>
       </w:rPr>
     </w:lvl>
@@ -2854,7 +2679,7 @@
         <w:ind w:left="3600" w:hanging="360"/>
       </w:pPr>
       <w:rPr>
-        <w:rFonts w:hint="default" w:ascii="Symbol" w:hAnsi="Symbol"/>
+        <w:rFonts w:ascii="Symbol" w:hAnsi="Symbol" w:hint="default"/>
         <w:sz w:val="20"/>
       </w:rPr>
     </w:lvl>
@@ -2870,7 +2695,7 @@
         <w:ind w:left="4320" w:hanging="360"/>
       </w:pPr>
       <w:rPr>
-        <w:rFonts w:hint="default" w:ascii="Symbol" w:hAnsi="Symbol"/>
+        <w:rFonts w:ascii="Symbol" w:hAnsi="Symbol" w:hint="default"/>
         <w:sz w:val="20"/>
       </w:rPr>
     </w:lvl>
@@ -2886,7 +2711,7 @@
         <w:ind w:left="5040" w:hanging="360"/>
       </w:pPr>
       <w:rPr>
-        <w:rFonts w:hint="default" w:ascii="Symbol" w:hAnsi="Symbol"/>
+        <w:rFonts w:ascii="Symbol" w:hAnsi="Symbol" w:hint="default"/>
         <w:sz w:val="20"/>
       </w:rPr>
     </w:lvl>
@@ -2902,7 +2727,7 @@
         <w:ind w:left="5760" w:hanging="360"/>
       </w:pPr>
       <w:rPr>
-        <w:rFonts w:hint="default" w:ascii="Symbol" w:hAnsi="Symbol"/>
+        <w:rFonts w:ascii="Symbol" w:hAnsi="Symbol" w:hint="default"/>
         <w:sz w:val="20"/>
       </w:rPr>
     </w:lvl>
@@ -2918,12 +2743,12 @@
         <w:ind w:left="6480" w:hanging="360"/>
       </w:pPr>
       <w:rPr>
-        <w:rFonts w:hint="default" w:ascii="Symbol" w:hAnsi="Symbol"/>
+        <w:rFonts w:ascii="Symbol" w:hAnsi="Symbol" w:hint="default"/>
         <w:sz w:val="20"/>
       </w:rPr>
     </w:lvl>
   </w:abstractNum>
-  <w:abstractNum w:abstractNumId="13" w15:restartNumberingAfterBreak="0">
+  <w:abstractNum w:abstractNumId="15" w15:restartNumberingAfterBreak="0">
     <w:nsid w:val="4A597426"/>
     <w:multiLevelType w:val="multilevel"/>
     <w:tmpl w:val="4E545DBE"/>
@@ -3036,7 +2861,7 @@
       </w:pPr>
     </w:lvl>
   </w:abstractNum>
-  <w:abstractNum w:abstractNumId="14" w15:restartNumberingAfterBreak="0">
+  <w:abstractNum w:abstractNumId="16" w15:restartNumberingAfterBreak="0">
     <w:nsid w:val="4A89251E"/>
     <w:multiLevelType w:val="multilevel"/>
     <w:tmpl w:val="4F169898"/>
@@ -3052,7 +2877,7 @@
         <w:ind w:left="720" w:hanging="360"/>
       </w:pPr>
       <w:rPr>
-        <w:rFonts w:hint="default" w:ascii="Symbol" w:hAnsi="Symbol"/>
+        <w:rFonts w:ascii="Symbol" w:hAnsi="Symbol" w:hint="default"/>
         <w:sz w:val="20"/>
       </w:rPr>
     </w:lvl>
@@ -3068,7 +2893,7 @@
         <w:ind w:left="1440" w:hanging="360"/>
       </w:pPr>
       <w:rPr>
-        <w:rFonts w:hint="default" w:ascii="Symbol" w:hAnsi="Symbol"/>
+        <w:rFonts w:ascii="Symbol" w:hAnsi="Symbol" w:hint="default"/>
         <w:sz w:val="20"/>
       </w:rPr>
     </w:lvl>
@@ -3084,7 +2909,7 @@
         <w:ind w:left="2160" w:hanging="360"/>
       </w:pPr>
       <w:rPr>
-        <w:rFonts w:hint="default" w:ascii="Symbol" w:hAnsi="Symbol"/>
+        <w:rFonts w:ascii="Symbol" w:hAnsi="Symbol" w:hint="default"/>
         <w:sz w:val="20"/>
       </w:rPr>
     </w:lvl>
@@ -3100,7 +2925,7 @@
         <w:ind w:left="2880" w:hanging="360"/>
       </w:pPr>
       <w:rPr>
-        <w:rFonts w:hint="default" w:ascii="Symbol" w:hAnsi="Symbol"/>
+        <w:rFonts w:ascii="Symbol" w:hAnsi="Symbol" w:hint="default"/>
         <w:sz w:val="20"/>
       </w:rPr>
     </w:lvl>
@@ -3116,7 +2941,7 @@
         <w:ind w:left="3600" w:hanging="360"/>
       </w:pPr>
       <w:rPr>
-        <w:rFonts w:hint="default" w:ascii="Symbol" w:hAnsi="Symbol"/>
+        <w:rFonts w:ascii="Symbol" w:hAnsi="Symbol" w:hint="default"/>
         <w:sz w:val="20"/>
       </w:rPr>
     </w:lvl>
@@ -3132,7 +2957,7 @@
         <w:ind w:left="4320" w:hanging="360"/>
       </w:pPr>
       <w:rPr>
-        <w:rFonts w:hint="default" w:ascii="Symbol" w:hAnsi="Symbol"/>
+        <w:rFonts w:ascii="Symbol" w:hAnsi="Symbol" w:hint="default"/>
         <w:sz w:val="20"/>
       </w:rPr>
     </w:lvl>
@@ -3148,7 +2973,7 @@
         <w:ind w:left="5040" w:hanging="360"/>
       </w:pPr>
       <w:rPr>
-        <w:rFonts w:hint="default" w:ascii="Symbol" w:hAnsi="Symbol"/>
+        <w:rFonts w:ascii="Symbol" w:hAnsi="Symbol" w:hint="default"/>
         <w:sz w:val="20"/>
       </w:rPr>
     </w:lvl>
@@ -3164,7 +2989,7 @@
         <w:ind w:left="5760" w:hanging="360"/>
       </w:pPr>
       <w:rPr>
-        <w:rFonts w:hint="default" w:ascii="Symbol" w:hAnsi="Symbol"/>
+        <w:rFonts w:ascii="Symbol" w:hAnsi="Symbol" w:hint="default"/>
         <w:sz w:val="20"/>
       </w:rPr>
     </w:lvl>
@@ -3180,12 +3005,12 @@
         <w:ind w:left="6480" w:hanging="360"/>
       </w:pPr>
       <w:rPr>
-        <w:rFonts w:hint="default" w:ascii="Symbol" w:hAnsi="Symbol"/>
+        <w:rFonts w:ascii="Symbol" w:hAnsi="Symbol" w:hint="default"/>
         <w:sz w:val="20"/>
       </w:rPr>
     </w:lvl>
   </w:abstractNum>
-  <w:abstractNum w:abstractNumId="15" w15:restartNumberingAfterBreak="0">
+  <w:abstractNum w:abstractNumId="17" w15:restartNumberingAfterBreak="0">
     <w:nsid w:val="54225FBB"/>
     <w:multiLevelType w:val="multilevel"/>
     <w:tmpl w:val="CA3A966A"/>
@@ -3298,7 +3123,7 @@
       </w:pPr>
     </w:lvl>
   </w:abstractNum>
-  <w:abstractNum w:abstractNumId="16" w15:restartNumberingAfterBreak="0">
+  <w:abstractNum w:abstractNumId="18" w15:restartNumberingAfterBreak="0">
     <w:nsid w:val="5CD3607A"/>
     <w:multiLevelType w:val="multilevel"/>
     <w:tmpl w:val="EB7228DC"/>
@@ -3411,7 +3236,7 @@
       </w:pPr>
     </w:lvl>
   </w:abstractNum>
-  <w:abstractNum w:abstractNumId="17" w15:restartNumberingAfterBreak="0">
+  <w:abstractNum w:abstractNumId="19" w15:restartNumberingAfterBreak="0">
     <w:nsid w:val="5FC01156"/>
     <w:multiLevelType w:val="multilevel"/>
     <w:tmpl w:val="7F1A79EC"/>
@@ -3524,7 +3349,7 @@
       </w:pPr>
     </w:lvl>
   </w:abstractNum>
-  <w:abstractNum w:abstractNumId="18" w15:restartNumberingAfterBreak="0">
+  <w:abstractNum w:abstractNumId="20" w15:restartNumberingAfterBreak="0">
     <w:nsid w:val="629C4AC2"/>
     <w:multiLevelType w:val="multilevel"/>
     <w:tmpl w:val="66BA5676"/>
@@ -3637,7 +3462,7 @@
       </w:pPr>
     </w:lvl>
   </w:abstractNum>
-  <w:abstractNum w:abstractNumId="19" w15:restartNumberingAfterBreak="0">
+  <w:abstractNum w:abstractNumId="21" w15:restartNumberingAfterBreak="0">
     <w:nsid w:val="76364941"/>
     <w:multiLevelType w:val="multilevel"/>
     <w:tmpl w:val="FB3AA880"/>
@@ -3750,7 +3575,7 @@
       </w:pPr>
     </w:lvl>
   </w:abstractNum>
-  <w:abstractNum w:abstractNumId="20" w15:restartNumberingAfterBreak="0">
+  <w:abstractNum w:abstractNumId="22" w15:restartNumberingAfterBreak="0">
     <w:nsid w:val="7A9F013A"/>
     <w:multiLevelType w:val="multilevel"/>
     <w:tmpl w:val="7966BC96"/>
@@ -3766,7 +3591,7 @@
         <w:ind w:left="720" w:hanging="360"/>
       </w:pPr>
       <w:rPr>
-        <w:rFonts w:hint="default" w:ascii="Symbol" w:hAnsi="Symbol"/>
+        <w:rFonts w:ascii="Symbol" w:hAnsi="Symbol" w:hint="default"/>
         <w:sz w:val="20"/>
       </w:rPr>
     </w:lvl>
@@ -3782,7 +3607,7 @@
         <w:ind w:left="1440" w:hanging="360"/>
       </w:pPr>
       <w:rPr>
-        <w:rFonts w:hint="default" w:ascii="Symbol" w:hAnsi="Symbol"/>
+        <w:rFonts w:ascii="Symbol" w:hAnsi="Symbol" w:hint="default"/>
         <w:sz w:val="20"/>
       </w:rPr>
     </w:lvl>
@@ -3798,7 +3623,7 @@
         <w:ind w:left="2160" w:hanging="360"/>
       </w:pPr>
       <w:rPr>
-        <w:rFonts w:hint="default" w:ascii="Symbol" w:hAnsi="Symbol"/>
+        <w:rFonts w:ascii="Symbol" w:hAnsi="Symbol" w:hint="default"/>
         <w:sz w:val="20"/>
       </w:rPr>
     </w:lvl>
@@ -3814,7 +3639,7 @@
         <w:ind w:left="2880" w:hanging="360"/>
       </w:pPr>
       <w:rPr>
-        <w:rFonts w:hint="default" w:ascii="Symbol" w:hAnsi="Symbol"/>
+        <w:rFonts w:ascii="Symbol" w:hAnsi="Symbol" w:hint="default"/>
         <w:sz w:val="20"/>
       </w:rPr>
     </w:lvl>
@@ -3830,7 +3655,7 @@
         <w:ind w:left="3600" w:hanging="360"/>
       </w:pPr>
       <w:rPr>
-        <w:rFonts w:hint="default" w:ascii="Symbol" w:hAnsi="Symbol"/>
+        <w:rFonts w:ascii="Symbol" w:hAnsi="Symbol" w:hint="default"/>
         <w:sz w:val="20"/>
       </w:rPr>
     </w:lvl>
@@ -3846,7 +3671,7 @@
         <w:ind w:left="4320" w:hanging="360"/>
       </w:pPr>
       <w:rPr>
-        <w:rFonts w:hint="default" w:ascii="Symbol" w:hAnsi="Symbol"/>
+        <w:rFonts w:ascii="Symbol" w:hAnsi="Symbol" w:hint="default"/>
         <w:sz w:val="20"/>
       </w:rPr>
     </w:lvl>
@@ -3862,7 +3687,7 @@
         <w:ind w:left="5040" w:hanging="360"/>
       </w:pPr>
       <w:rPr>
-        <w:rFonts w:hint="default" w:ascii="Symbol" w:hAnsi="Symbol"/>
+        <w:rFonts w:ascii="Symbol" w:hAnsi="Symbol" w:hint="default"/>
         <w:sz w:val="20"/>
       </w:rPr>
     </w:lvl>
@@ -3878,7 +3703,7 @@
         <w:ind w:left="5760" w:hanging="360"/>
       </w:pPr>
       <w:rPr>
-        <w:rFonts w:hint="default" w:ascii="Symbol" w:hAnsi="Symbol"/>
+        <w:rFonts w:ascii="Symbol" w:hAnsi="Symbol" w:hint="default"/>
         <w:sz w:val="20"/>
       </w:rPr>
     </w:lvl>
@@ -3894,109 +3719,64 @@
         <w:ind w:left="6480" w:hanging="360"/>
       </w:pPr>
       <w:rPr>
-        <w:rFonts w:hint="default" w:ascii="Symbol" w:hAnsi="Symbol"/>
+        <w:rFonts w:ascii="Symbol" w:hAnsi="Symbol" w:hint="default"/>
         <w:sz w:val="20"/>
       </w:rPr>
     </w:lvl>
   </w:abstractNum>
-  <w:num w:numId="23">
+  <w:num w:numId="1" w16cid:durableId="1921938958">
+    <w:abstractNumId w:val="9"/>
+  </w:num>
+  <w:num w:numId="2" w16cid:durableId="58335525">
+    <w:abstractNumId w:val="12"/>
+  </w:num>
+  <w:num w:numId="3" w16cid:durableId="2054691023">
+    <w:abstractNumId w:val="6"/>
+  </w:num>
+  <w:num w:numId="4" w16cid:durableId="2041978623">
+    <w:abstractNumId w:val="16"/>
+  </w:num>
+  <w:num w:numId="5" w16cid:durableId="1499807136">
+    <w:abstractNumId w:val="14"/>
+  </w:num>
+  <w:num w:numId="6" w16cid:durableId="479347567">
+    <w:abstractNumId w:val="1"/>
+  </w:num>
+  <w:num w:numId="7" w16cid:durableId="645008936">
     <w:abstractNumId w:val="22"/>
   </w:num>
-  <w:num w:numId="22">
+  <w:num w:numId="8" w16cid:durableId="55324564">
+    <w:abstractNumId w:val="20"/>
+    <w:lvlOverride w:ilvl="0">
+      <w:startOverride w:val="1"/>
+    </w:lvlOverride>
+    <w:lvlOverride w:ilvl="1">
+      <w:startOverride w:val="1"/>
+    </w:lvlOverride>
+    <w:lvlOverride w:ilvl="2">
+      <w:startOverride w:val="1"/>
+    </w:lvlOverride>
+    <w:lvlOverride w:ilvl="3">
+      <w:startOverride w:val="1"/>
+    </w:lvlOverride>
+    <w:lvlOverride w:ilvl="4">
+      <w:startOverride w:val="1"/>
+    </w:lvlOverride>
+    <w:lvlOverride w:ilvl="5">
+      <w:startOverride w:val="1"/>
+    </w:lvlOverride>
+    <w:lvlOverride w:ilvl="6">
+      <w:startOverride w:val="1"/>
+    </w:lvlOverride>
+    <w:lvlOverride w:ilvl="7">
+      <w:startOverride w:val="1"/>
+    </w:lvlOverride>
+    <w:lvlOverride w:ilvl="8">
+      <w:startOverride w:val="1"/>
+    </w:lvlOverride>
+  </w:num>
+  <w:num w:numId="9" w16cid:durableId="2119636290">
     <w:abstractNumId w:val="21"/>
-  </w:num>
-  <w:num w:numId="1" w16cid:durableId="2054691023">
-    <w:abstractNumId w:val="6"/>
-    <w:lvlOverride w:ilvl="0"/>
-    <w:lvlOverride w:ilvl="1"/>
-    <w:lvlOverride w:ilvl="2"/>
-    <w:lvlOverride w:ilvl="3"/>
-    <w:lvlOverride w:ilvl="4"/>
-    <w:lvlOverride w:ilvl="5"/>
-    <w:lvlOverride w:ilvl="6"/>
-    <w:lvlOverride w:ilvl="7"/>
-    <w:lvlOverride w:ilvl="8"/>
-  </w:num>
-  <w:num w:numId="2" w16cid:durableId="2041978623">
-    <w:abstractNumId w:val="14"/>
-    <w:lvlOverride w:ilvl="0"/>
-    <w:lvlOverride w:ilvl="1"/>
-    <w:lvlOverride w:ilvl="2"/>
-    <w:lvlOverride w:ilvl="3"/>
-    <w:lvlOverride w:ilvl="4"/>
-    <w:lvlOverride w:ilvl="5"/>
-    <w:lvlOverride w:ilvl="6"/>
-    <w:lvlOverride w:ilvl="7"/>
-    <w:lvlOverride w:ilvl="8"/>
-  </w:num>
-  <w:num w:numId="3" w16cid:durableId="1499807136">
-    <w:abstractNumId w:val="12"/>
-    <w:lvlOverride w:ilvl="0"/>
-    <w:lvlOverride w:ilvl="1"/>
-    <w:lvlOverride w:ilvl="2"/>
-    <w:lvlOverride w:ilvl="3"/>
-    <w:lvlOverride w:ilvl="4"/>
-    <w:lvlOverride w:ilvl="5"/>
-    <w:lvlOverride w:ilvl="6"/>
-    <w:lvlOverride w:ilvl="7"/>
-    <w:lvlOverride w:ilvl="8"/>
-  </w:num>
-  <w:num w:numId="4" w16cid:durableId="479347567">
-    <w:abstractNumId w:val="1"/>
-    <w:lvlOverride w:ilvl="0"/>
-    <w:lvlOverride w:ilvl="1"/>
-    <w:lvlOverride w:ilvl="2"/>
-    <w:lvlOverride w:ilvl="3"/>
-    <w:lvlOverride w:ilvl="4"/>
-    <w:lvlOverride w:ilvl="5"/>
-    <w:lvlOverride w:ilvl="6"/>
-    <w:lvlOverride w:ilvl="7"/>
-    <w:lvlOverride w:ilvl="8"/>
-  </w:num>
-  <w:num w:numId="5" w16cid:durableId="645008936">
-    <w:abstractNumId w:val="20"/>
-    <w:lvlOverride w:ilvl="0"/>
-    <w:lvlOverride w:ilvl="1"/>
-    <w:lvlOverride w:ilvl="2"/>
-    <w:lvlOverride w:ilvl="3"/>
-    <w:lvlOverride w:ilvl="4"/>
-    <w:lvlOverride w:ilvl="5"/>
-    <w:lvlOverride w:ilvl="6"/>
-    <w:lvlOverride w:ilvl="7"/>
-    <w:lvlOverride w:ilvl="8"/>
-  </w:num>
-  <w:num w:numId="6" w16cid:durableId="55324564">
-    <w:abstractNumId w:val="18"/>
-    <w:lvlOverride w:ilvl="0">
-      <w:startOverride w:val="1"/>
-    </w:lvlOverride>
-    <w:lvlOverride w:ilvl="1">
-      <w:startOverride w:val="1"/>
-    </w:lvlOverride>
-    <w:lvlOverride w:ilvl="2">
-      <w:startOverride w:val="1"/>
-    </w:lvlOverride>
-    <w:lvlOverride w:ilvl="3">
-      <w:startOverride w:val="1"/>
-    </w:lvlOverride>
-    <w:lvlOverride w:ilvl="4">
-      <w:startOverride w:val="1"/>
-    </w:lvlOverride>
-    <w:lvlOverride w:ilvl="5">
-      <w:startOverride w:val="1"/>
-    </w:lvlOverride>
-    <w:lvlOverride w:ilvl="6">
-      <w:startOverride w:val="1"/>
-    </w:lvlOverride>
-    <w:lvlOverride w:ilvl="7">
-      <w:startOverride w:val="1"/>
-    </w:lvlOverride>
-    <w:lvlOverride w:ilvl="8">
-      <w:startOverride w:val="1"/>
-    </w:lvlOverride>
-  </w:num>
-  <w:num w:numId="7" w16cid:durableId="2119636290">
-    <w:abstractNumId w:val="19"/>
     <w:lvlOverride w:ilvl="0">
       <w:startOverride w:val="2"/>
     </w:lvlOverride>
@@ -4025,7 +3805,7 @@
       <w:startOverride w:val="1"/>
     </w:lvlOverride>
   </w:num>
-  <w:num w:numId="8" w16cid:durableId="188839500">
+  <w:num w:numId="10" w16cid:durableId="188839500">
     <w:abstractNumId w:val="2"/>
     <w:lvlOverride w:ilvl="0">
       <w:startOverride w:val="3"/>
@@ -4055,8 +3835,8 @@
       <w:startOverride w:val="1"/>
     </w:lvlOverride>
   </w:num>
-  <w:num w:numId="9" w16cid:durableId="1102454303">
-    <w:abstractNumId w:val="15"/>
+  <w:num w:numId="11" w16cid:durableId="1102454303">
+    <w:abstractNumId w:val="17"/>
     <w:lvlOverride w:ilvl="0">
       <w:startOverride w:val="1"/>
     </w:lvlOverride>
@@ -4085,7 +3865,7 @@
       <w:startOverride w:val="1"/>
     </w:lvlOverride>
   </w:num>
-  <w:num w:numId="10" w16cid:durableId="851916761">
+  <w:num w:numId="12" w16cid:durableId="851916761">
     <w:abstractNumId w:val="0"/>
     <w:lvlOverride w:ilvl="0">
       <w:startOverride w:val="2"/>
@@ -4115,9 +3895,99 @@
       <w:startOverride w:val="1"/>
     </w:lvlOverride>
   </w:num>
-  <w:num w:numId="11" w16cid:durableId="1179199967">
+  <w:num w:numId="13" w16cid:durableId="1179199967">
+    <w:abstractNumId w:val="13"/>
+    <w:lvlOverride w:ilvl="0">
+      <w:startOverride w:val="3"/>
+    </w:lvlOverride>
+    <w:lvlOverride w:ilvl="1">
+      <w:startOverride w:val="1"/>
+    </w:lvlOverride>
+    <w:lvlOverride w:ilvl="2">
+      <w:startOverride w:val="1"/>
+    </w:lvlOverride>
+    <w:lvlOverride w:ilvl="3">
+      <w:startOverride w:val="1"/>
+    </w:lvlOverride>
+    <w:lvlOverride w:ilvl="4">
+      <w:startOverride w:val="1"/>
+    </w:lvlOverride>
+    <w:lvlOverride w:ilvl="5">
+      <w:startOverride w:val="1"/>
+    </w:lvlOverride>
+    <w:lvlOverride w:ilvl="6">
+      <w:startOverride w:val="1"/>
+    </w:lvlOverride>
+    <w:lvlOverride w:ilvl="7">
+      <w:startOverride w:val="1"/>
+    </w:lvlOverride>
+    <w:lvlOverride w:ilvl="8">
+      <w:startOverride w:val="1"/>
+    </w:lvlOverride>
+  </w:num>
+  <w:num w:numId="14" w16cid:durableId="2075006325">
+    <w:abstractNumId w:val="5"/>
+    <w:lvlOverride w:ilvl="0">
+      <w:startOverride w:val="1"/>
+    </w:lvlOverride>
+    <w:lvlOverride w:ilvl="1">
+      <w:startOverride w:val="1"/>
+    </w:lvlOverride>
+    <w:lvlOverride w:ilvl="2">
+      <w:startOverride w:val="1"/>
+    </w:lvlOverride>
+    <w:lvlOverride w:ilvl="3">
+      <w:startOverride w:val="1"/>
+    </w:lvlOverride>
+    <w:lvlOverride w:ilvl="4">
+      <w:startOverride w:val="1"/>
+    </w:lvlOverride>
+    <w:lvlOverride w:ilvl="5">
+      <w:startOverride w:val="1"/>
+    </w:lvlOverride>
+    <w:lvlOverride w:ilvl="6">
+      <w:startOverride w:val="1"/>
+    </w:lvlOverride>
+    <w:lvlOverride w:ilvl="7">
+      <w:startOverride w:val="1"/>
+    </w:lvlOverride>
+    <w:lvlOverride w:ilvl="8">
+      <w:startOverride w:val="1"/>
+    </w:lvlOverride>
+  </w:num>
+  <w:num w:numId="15" w16cid:durableId="1492988030">
     <w:abstractNumId w:val="11"/>
     <w:lvlOverride w:ilvl="0">
+      <w:startOverride w:val="2"/>
+    </w:lvlOverride>
+    <w:lvlOverride w:ilvl="1">
+      <w:startOverride w:val="1"/>
+    </w:lvlOverride>
+    <w:lvlOverride w:ilvl="2">
+      <w:startOverride w:val="1"/>
+    </w:lvlOverride>
+    <w:lvlOverride w:ilvl="3">
+      <w:startOverride w:val="1"/>
+    </w:lvlOverride>
+    <w:lvlOverride w:ilvl="4">
+      <w:startOverride w:val="1"/>
+    </w:lvlOverride>
+    <w:lvlOverride w:ilvl="5">
+      <w:startOverride w:val="1"/>
+    </w:lvlOverride>
+    <w:lvlOverride w:ilvl="6">
+      <w:startOverride w:val="1"/>
+    </w:lvlOverride>
+    <w:lvlOverride w:ilvl="7">
+      <w:startOverride w:val="1"/>
+    </w:lvlOverride>
+    <w:lvlOverride w:ilvl="8">
+      <w:startOverride w:val="1"/>
+    </w:lvlOverride>
+  </w:num>
+  <w:num w:numId="16" w16cid:durableId="1191646814">
+    <w:abstractNumId w:val="19"/>
+    <w:lvlOverride w:ilvl="0">
       <w:startOverride w:val="3"/>
     </w:lvlOverride>
     <w:lvlOverride w:ilvl="1">
@@ -4145,8 +4015,8 @@
       <w:startOverride w:val="1"/>
     </w:lvlOverride>
   </w:num>
-  <w:num w:numId="12" w16cid:durableId="2075006325">
-    <w:abstractNumId w:val="5"/>
+  <w:num w:numId="17" w16cid:durableId="1837527867">
+    <w:abstractNumId w:val="7"/>
     <w:lvlOverride w:ilvl="0">
       <w:startOverride w:val="1"/>
     </w:lvlOverride>
@@ -4175,10 +4045,40 @@
       <w:startOverride w:val="1"/>
     </w:lvlOverride>
   </w:num>
-  <w:num w:numId="13" w16cid:durableId="1492988030">
+  <w:num w:numId="18" w16cid:durableId="97457188">
+    <w:abstractNumId w:val="18"/>
+    <w:lvlOverride w:ilvl="0">
+      <w:startOverride w:val="2"/>
+    </w:lvlOverride>
+    <w:lvlOverride w:ilvl="1">
+      <w:startOverride w:val="1"/>
+    </w:lvlOverride>
+    <w:lvlOverride w:ilvl="2">
+      <w:startOverride w:val="1"/>
+    </w:lvlOverride>
+    <w:lvlOverride w:ilvl="3">
+      <w:startOverride w:val="1"/>
+    </w:lvlOverride>
+    <w:lvlOverride w:ilvl="4">
+      <w:startOverride w:val="1"/>
+    </w:lvlOverride>
+    <w:lvlOverride w:ilvl="5">
+      <w:startOverride w:val="1"/>
+    </w:lvlOverride>
+    <w:lvlOverride w:ilvl="6">
+      <w:startOverride w:val="1"/>
+    </w:lvlOverride>
+    <w:lvlOverride w:ilvl="7">
+      <w:startOverride w:val="1"/>
+    </w:lvlOverride>
+    <w:lvlOverride w:ilvl="8">
+      <w:startOverride w:val="1"/>
+    </w:lvlOverride>
+  </w:num>
+  <w:num w:numId="19" w16cid:durableId="572736741">
     <w:abstractNumId w:val="10"/>
     <w:lvlOverride w:ilvl="0">
-      <w:startOverride w:val="2"/>
+      <w:startOverride w:val="3"/>
     </w:lvlOverride>
     <w:lvlOverride w:ilvl="1">
       <w:startOverride w:val="1"/>
@@ -4205,10 +4105,10 @@
       <w:startOverride w:val="1"/>
     </w:lvlOverride>
   </w:num>
-  <w:num w:numId="14" w16cid:durableId="1191646814">
-    <w:abstractNumId w:val="17"/>
+  <w:num w:numId="20" w16cid:durableId="2012760323">
+    <w:abstractNumId w:val="8"/>
     <w:lvlOverride w:ilvl="0">
-      <w:startOverride w:val="3"/>
+      <w:startOverride w:val="1"/>
     </w:lvlOverride>
     <w:lvlOverride w:ilvl="1">
       <w:startOverride w:val="1"/>
@@ -4235,38 +4135,8 @@
       <w:startOverride w:val="1"/>
     </w:lvlOverride>
   </w:num>
-  <w:num w:numId="15" w16cid:durableId="1837527867">
-    <w:abstractNumId w:val="7"/>
-    <w:lvlOverride w:ilvl="0">
-      <w:startOverride w:val="1"/>
-    </w:lvlOverride>
-    <w:lvlOverride w:ilvl="1">
-      <w:startOverride w:val="1"/>
-    </w:lvlOverride>
-    <w:lvlOverride w:ilvl="2">
-      <w:startOverride w:val="1"/>
-    </w:lvlOverride>
-    <w:lvlOverride w:ilvl="3">
-      <w:startOverride w:val="1"/>
-    </w:lvlOverride>
-    <w:lvlOverride w:ilvl="4">
-      <w:startOverride w:val="1"/>
-    </w:lvlOverride>
-    <w:lvlOverride w:ilvl="5">
-      <w:startOverride w:val="1"/>
-    </w:lvlOverride>
-    <w:lvlOverride w:ilvl="6">
-      <w:startOverride w:val="1"/>
-    </w:lvlOverride>
-    <w:lvlOverride w:ilvl="7">
-      <w:startOverride w:val="1"/>
-    </w:lvlOverride>
-    <w:lvlOverride w:ilvl="8">
-      <w:startOverride w:val="1"/>
-    </w:lvlOverride>
-  </w:num>
-  <w:num w:numId="16" w16cid:durableId="97457188">
-    <w:abstractNumId w:val="16"/>
+  <w:num w:numId="21" w16cid:durableId="1299921748">
+    <w:abstractNumId w:val="15"/>
     <w:lvlOverride w:ilvl="0">
       <w:startOverride w:val="2"/>
     </w:lvlOverride>
@@ -4295,97 +4165,7 @@
       <w:startOverride w:val="1"/>
     </w:lvlOverride>
   </w:num>
-  <w:num w:numId="17" w16cid:durableId="572736741">
-    <w:abstractNumId w:val="9"/>
-    <w:lvlOverride w:ilvl="0">
-      <w:startOverride w:val="3"/>
-    </w:lvlOverride>
-    <w:lvlOverride w:ilvl="1">
-      <w:startOverride w:val="1"/>
-    </w:lvlOverride>
-    <w:lvlOverride w:ilvl="2">
-      <w:startOverride w:val="1"/>
-    </w:lvlOverride>
-    <w:lvlOverride w:ilvl="3">
-      <w:startOverride w:val="1"/>
-    </w:lvlOverride>
-    <w:lvlOverride w:ilvl="4">
-      <w:startOverride w:val="1"/>
-    </w:lvlOverride>
-    <w:lvlOverride w:ilvl="5">
-      <w:startOverride w:val="1"/>
-    </w:lvlOverride>
-    <w:lvlOverride w:ilvl="6">
-      <w:startOverride w:val="1"/>
-    </w:lvlOverride>
-    <w:lvlOverride w:ilvl="7">
-      <w:startOverride w:val="1"/>
-    </w:lvlOverride>
-    <w:lvlOverride w:ilvl="8">
-      <w:startOverride w:val="1"/>
-    </w:lvlOverride>
-  </w:num>
-  <w:num w:numId="18" w16cid:durableId="2012760323">
-    <w:abstractNumId w:val="8"/>
-    <w:lvlOverride w:ilvl="0">
-      <w:startOverride w:val="1"/>
-    </w:lvlOverride>
-    <w:lvlOverride w:ilvl="1">
-      <w:startOverride w:val="1"/>
-    </w:lvlOverride>
-    <w:lvlOverride w:ilvl="2">
-      <w:startOverride w:val="1"/>
-    </w:lvlOverride>
-    <w:lvlOverride w:ilvl="3">
-      <w:startOverride w:val="1"/>
-    </w:lvlOverride>
-    <w:lvlOverride w:ilvl="4">
-      <w:startOverride w:val="1"/>
-    </w:lvlOverride>
-    <w:lvlOverride w:ilvl="5">
-      <w:startOverride w:val="1"/>
-    </w:lvlOverride>
-    <w:lvlOverride w:ilvl="6">
-      <w:startOverride w:val="1"/>
-    </w:lvlOverride>
-    <w:lvlOverride w:ilvl="7">
-      <w:startOverride w:val="1"/>
-    </w:lvlOverride>
-    <w:lvlOverride w:ilvl="8">
-      <w:startOverride w:val="1"/>
-    </w:lvlOverride>
-  </w:num>
-  <w:num w:numId="19" w16cid:durableId="1299921748">
-    <w:abstractNumId w:val="13"/>
-    <w:lvlOverride w:ilvl="0">
-      <w:startOverride w:val="2"/>
-    </w:lvlOverride>
-    <w:lvlOverride w:ilvl="1">
-      <w:startOverride w:val="1"/>
-    </w:lvlOverride>
-    <w:lvlOverride w:ilvl="2">
-      <w:startOverride w:val="1"/>
-    </w:lvlOverride>
-    <w:lvlOverride w:ilvl="3">
-      <w:startOverride w:val="1"/>
-    </w:lvlOverride>
-    <w:lvlOverride w:ilvl="4">
-      <w:startOverride w:val="1"/>
-    </w:lvlOverride>
-    <w:lvlOverride w:ilvl="5">
-      <w:startOverride w:val="1"/>
-    </w:lvlOverride>
-    <w:lvlOverride w:ilvl="6">
-      <w:startOverride w:val="1"/>
-    </w:lvlOverride>
-    <w:lvlOverride w:ilvl="7">
-      <w:startOverride w:val="1"/>
-    </w:lvlOverride>
-    <w:lvlOverride w:ilvl="8">
-      <w:startOverride w:val="1"/>
-    </w:lvlOverride>
-  </w:num>
-  <w:num w:numId="20" w16cid:durableId="811945955">
+  <w:num w:numId="22" w16cid:durableId="811945955">
     <w:abstractNumId w:val="3"/>
     <w:lvlOverride w:ilvl="0">
       <w:startOverride w:val="3"/>
@@ -4415,27 +4195,18 @@
       <w:startOverride w:val="1"/>
     </w:lvlOverride>
   </w:num>
-  <w:num w:numId="21" w16cid:durableId="534470186">
+  <w:num w:numId="23" w16cid:durableId="534470186">
     <w:abstractNumId w:val="4"/>
-    <w:lvlOverride w:ilvl="0"/>
-    <w:lvlOverride w:ilvl="1"/>
-    <w:lvlOverride w:ilvl="2"/>
-    <w:lvlOverride w:ilvl="3"/>
-    <w:lvlOverride w:ilvl="4"/>
-    <w:lvlOverride w:ilvl="5"/>
-    <w:lvlOverride w:ilvl="6"/>
-    <w:lvlOverride w:ilvl="7"/>
-    <w:lvlOverride w:ilvl="8"/>
   </w:num>
 </w:numbering>
 </file>
 
 <file path=word/styles.xml><?xml version="1.0" encoding="utf-8"?>
-<w:styles xmlns:wp14="http://schemas.microsoft.com/office/word/2010/wordprocessingDrawing" xmlns:mc="http://schemas.openxmlformats.org/markup-compatibility/2006" xmlns:r="http://schemas.openxmlformats.org/officeDocument/2006/relationships" xmlns:w="http://schemas.openxmlformats.org/wordprocessingml/2006/main" xmlns:w14="http://schemas.microsoft.com/office/word/2010/wordml" xmlns:w15="http://schemas.microsoft.com/office/word/2012/wordml" xmlns:w16cex="http://schemas.microsoft.com/office/word/2018/wordml/cex" xmlns:w16cid="http://schemas.microsoft.com/office/word/2016/wordml/cid" xmlns:w16="http://schemas.microsoft.com/office/word/2018/wordml" xmlns:w16du="http://schemas.microsoft.com/office/word/2023/wordml/word16du" xmlns:w16sdtdh="http://schemas.microsoft.com/office/word/2020/wordml/sdtdatahash" xmlns:w16sdtfl="http://schemas.microsoft.com/office/word/2024/wordml/sdtformatlock" xmlns:w16se="http://schemas.microsoft.com/office/word/2015/wordml/symex" mc:Ignorable="w14 w15 w16se w16cid w16 w16cex w16sdtdh w16sdtfl w16du wp14">
+<w:styles xmlns:mc="http://schemas.openxmlformats.org/markup-compatibility/2006" xmlns:r="http://schemas.openxmlformats.org/officeDocument/2006/relationships" xmlns:w="http://schemas.openxmlformats.org/wordprocessingml/2006/main" xmlns:w14="http://schemas.microsoft.com/office/word/2010/wordml" xmlns:w15="http://schemas.microsoft.com/office/word/2012/wordml" xmlns:w16cex="http://schemas.microsoft.com/office/word/2018/wordml/cex" xmlns:w16cid="http://schemas.microsoft.com/office/word/2016/wordml/cid" xmlns:w16="http://schemas.microsoft.com/office/word/2018/wordml" xmlns:w16du="http://schemas.microsoft.com/office/word/2023/wordml/word16du" xmlns:w16sdtdh="http://schemas.microsoft.com/office/word/2020/wordml/sdtdatahash" xmlns:w16sdtfl="http://schemas.microsoft.com/office/word/2024/wordml/sdtformatlock" xmlns:w16se="http://schemas.microsoft.com/office/word/2015/wordml/symex" mc:Ignorable="w14 w15 w16se w16cid w16 w16cex w16sdtdh w16sdtfl w16du">
   <w:docDefaults>
     <w:rPrDefault>
       <w:rPr>
-        <w:rFonts w:asciiTheme="minorHAnsi" w:hAnsiTheme="minorHAnsi" w:eastAsiaTheme="minorHAnsi" w:cstheme="minorBidi"/>
+        <w:rFonts w:asciiTheme="minorHAnsi" w:eastAsiaTheme="minorHAnsi" w:hAnsiTheme="minorHAnsi" w:cstheme="minorBidi"/>
         <w:kern w:val="2"/>
         <w:sz w:val="22"/>
         <w:szCs w:val="22"/>
@@ -4452,14 +4223,14 @@
   <w:latentStyles w:defLockedState="0" w:defUIPriority="99" w:defSemiHidden="0" w:defUnhideWhenUsed="0" w:defQFormat="0" w:count="376">
     <w:lsdException w:name="Normal" w:uiPriority="0" w:qFormat="1"/>
     <w:lsdException w:name="heading 1" w:uiPriority="9" w:qFormat="1"/>
-    <w:lsdException w:name="heading 2" w:uiPriority="9" w:semiHidden="1" w:unhideWhenUsed="1" w:qFormat="1"/>
-    <w:lsdException w:name="heading 3" w:uiPriority="9" w:semiHidden="1" w:unhideWhenUsed="1" w:qFormat="1"/>
-    <w:lsdException w:name="heading 4" w:uiPriority="9" w:semiHidden="1" w:unhideWhenUsed="1" w:qFormat="1"/>
-    <w:lsdException w:name="heading 5" w:uiPriority="9" w:semiHidden="1" w:unhideWhenUsed="1" w:qFormat="1"/>
-    <w:lsdException w:name="heading 6" w:uiPriority="9" w:semiHidden="1" w:unhideWhenUsed="1" w:qFormat="1"/>
-    <w:lsdException w:name="heading 7" w:uiPriority="9" w:semiHidden="1" w:unhideWhenUsed="1" w:qFormat="1"/>
-    <w:lsdException w:name="heading 8" w:uiPriority="9" w:semiHidden="1" w:unhideWhenUsed="1" w:qFormat="1"/>
-    <w:lsdException w:name="heading 9" w:uiPriority="9" w:semiHidden="1" w:unhideWhenUsed="1" w:qFormat="1"/>
+    <w:lsdException w:name="heading 2" w:semiHidden="1" w:uiPriority="9" w:unhideWhenUsed="1" w:qFormat="1"/>
+    <w:lsdException w:name="heading 3" w:semiHidden="1" w:uiPriority="9" w:unhideWhenUsed="1" w:qFormat="1"/>
+    <w:lsdException w:name="heading 4" w:semiHidden="1" w:uiPriority="9" w:unhideWhenUsed="1" w:qFormat="1"/>
+    <w:lsdException w:name="heading 5" w:semiHidden="1" w:uiPriority="9" w:unhideWhenUsed="1" w:qFormat="1"/>
+    <w:lsdException w:name="heading 6" w:semiHidden="1" w:uiPriority="9" w:unhideWhenUsed="1" w:qFormat="1"/>
+    <w:lsdException w:name="heading 7" w:semiHidden="1" w:uiPriority="9" w:unhideWhenUsed="1" w:qFormat="1"/>
+    <w:lsdException w:name="heading 8" w:semiHidden="1" w:uiPriority="9" w:unhideWhenUsed="1" w:qFormat="1"/>
+    <w:lsdException w:name="heading 9" w:semiHidden="1" w:uiPriority="9" w:unhideWhenUsed="1" w:qFormat="1"/>
     <w:lsdException w:name="index 1" w:semiHidden="1" w:unhideWhenUsed="1"/>
     <w:lsdException w:name="index 2" w:semiHidden="1" w:unhideWhenUsed="1"/>
     <w:lsdException w:name="index 3" w:semiHidden="1" w:unhideWhenUsed="1"/>
@@ -4469,22 +4240,22 @@
     <w:lsdException w:name="index 7" w:semiHidden="1" w:unhideWhenUsed="1"/>
     <w:lsdException w:name="index 8" w:semiHidden="1" w:unhideWhenUsed="1"/>
     <w:lsdException w:name="index 9" w:semiHidden="1" w:unhideWhenUsed="1"/>
-    <w:lsdException w:name="toc 1" w:uiPriority="39" w:semiHidden="1" w:unhideWhenUsed="1"/>
-    <w:lsdException w:name="toc 2" w:uiPriority="39" w:semiHidden="1" w:unhideWhenUsed="1"/>
-    <w:lsdException w:name="toc 3" w:uiPriority="39" w:semiHidden="1" w:unhideWhenUsed="1"/>
-    <w:lsdException w:name="toc 4" w:uiPriority="39" w:semiHidden="1" w:unhideWhenUsed="1"/>
-    <w:lsdException w:name="toc 5" w:uiPriority="39" w:semiHidden="1" w:unhideWhenUsed="1"/>
-    <w:lsdException w:name="toc 6" w:uiPriority="39" w:semiHidden="1" w:unhideWhenUsed="1"/>
-    <w:lsdException w:name="toc 7" w:uiPriority="39" w:semiHidden="1" w:unhideWhenUsed="1"/>
-    <w:lsdException w:name="toc 8" w:uiPriority="39" w:semiHidden="1" w:unhideWhenUsed="1"/>
-    <w:lsdException w:name="toc 9" w:uiPriority="39" w:semiHidden="1" w:unhideWhenUsed="1"/>
+    <w:lsdException w:name="toc 1" w:semiHidden="1" w:uiPriority="39" w:unhideWhenUsed="1"/>
+    <w:lsdException w:name="toc 2" w:semiHidden="1" w:uiPriority="39" w:unhideWhenUsed="1"/>
+    <w:lsdException w:name="toc 3" w:semiHidden="1" w:uiPriority="39" w:unhideWhenUsed="1"/>
+    <w:lsdException w:name="toc 4" w:semiHidden="1" w:uiPriority="39" w:unhideWhenUsed="1"/>
+    <w:lsdException w:name="toc 5" w:semiHidden="1" w:uiPriority="39" w:unhideWhenUsed="1"/>
+    <w:lsdException w:name="toc 6" w:semiHidden="1" w:uiPriority="39" w:unhideWhenUsed="1"/>
+    <w:lsdException w:name="toc 7" w:semiHidden="1" w:uiPriority="39" w:unhideWhenUsed="1"/>
+    <w:lsdException w:name="toc 8" w:semiHidden="1" w:uiPriority="39" w:unhideWhenUsed="1"/>
+    <w:lsdException w:name="toc 9" w:semiHidden="1" w:uiPriority="39" w:unhideWhenUsed="1"/>
     <w:lsdException w:name="Normal Indent" w:semiHidden="1" w:unhideWhenUsed="1"/>
     <w:lsdException w:name="footnote text" w:semiHidden="1" w:unhideWhenUsed="1"/>
     <w:lsdException w:name="annotation text" w:semiHidden="1" w:unhideWhenUsed="1"/>
     <w:lsdException w:name="header" w:semiHidden="1" w:unhideWhenUsed="1"/>
     <w:lsdException w:name="footer" w:semiHidden="1" w:unhideWhenUsed="1"/>
     <w:lsdException w:name="index heading" w:semiHidden="1" w:unhideWhenUsed="1"/>
-    <w:lsdException w:name="caption" w:uiPriority="35" w:semiHidden="1" w:unhideWhenUsed="1" w:qFormat="1"/>
+    <w:lsdException w:name="caption" w:semiHidden="1" w:uiPriority="35" w:unhideWhenUsed="1" w:qFormat="1"/>
     <w:lsdException w:name="table of figures" w:semiHidden="1" w:unhideWhenUsed="1"/>
     <w:lsdException w:name="envelope address" w:semiHidden="1" w:unhideWhenUsed="1"/>
     <w:lsdException w:name="envelope return" w:semiHidden="1" w:unhideWhenUsed="1"/>
@@ -4515,7 +4286,7 @@
     <w:lsdException w:name="Title" w:uiPriority="10" w:qFormat="1"/>
     <w:lsdException w:name="Closing" w:semiHidden="1" w:unhideWhenUsed="1"/>
     <w:lsdException w:name="Signature" w:semiHidden="1" w:unhideWhenUsed="1"/>
-    <w:lsdException w:name="Default Paragraph Font" w:uiPriority="1" w:semiHidden="1" w:unhideWhenUsed="1"/>
+    <w:lsdException w:name="Default Paragraph Font" w:semiHidden="1" w:uiPriority="1" w:unhideWhenUsed="1"/>
     <w:lsdException w:name="Body Text" w:semiHidden="1" w:unhideWhenUsed="1"/>
     <w:lsdException w:name="Body Text Indent" w:semiHidden="1" w:unhideWhenUsed="1"/>
     <w:lsdException w:name="List Continue" w:semiHidden="1" w:unhideWhenUsed="1"/>
@@ -4715,8 +4486,8 @@
     <w:lsdException w:name="Subtle Reference" w:uiPriority="31" w:qFormat="1"/>
     <w:lsdException w:name="Intense Reference" w:uiPriority="32" w:qFormat="1"/>
     <w:lsdException w:name="Book Title" w:uiPriority="33" w:qFormat="1"/>
-    <w:lsdException w:name="Bibliography" w:uiPriority="37" w:semiHidden="1" w:unhideWhenUsed="1"/>
-    <w:lsdException w:name="TOC Heading" w:uiPriority="39" w:semiHidden="1" w:unhideWhenUsed="1" w:qFormat="1"/>
+    <w:lsdException w:name="Bibliography" w:semiHidden="1" w:uiPriority="37" w:unhideWhenUsed="1"/>
+    <w:lsdException w:name="TOC Heading" w:semiHidden="1" w:uiPriority="39" w:unhideWhenUsed="1" w:qFormat="1"/>
     <w:lsdException w:name="Plain Table 1" w:uiPriority="41"/>
     <w:lsdException w:name="Plain Table 2" w:uiPriority="42"/>
     <w:lsdException w:name="Plain Table 3" w:uiPriority="43"/>
@@ -4827,7 +4598,7 @@
     <w:lsdException w:name="Unresolved Mention" w:semiHidden="1" w:unhideWhenUsed="1"/>
     <w:lsdException w:name="Smart Link" w:semiHidden="1" w:unhideWhenUsed="1"/>
   </w:latentStyles>
-  <w:style w:type="paragraph" w:styleId="Normal" w:default="1">
+  <w:style w:type="paragraph" w:default="1" w:styleId="Normal">
     <w:name w:val="Normal"/>
     <w:qFormat/>
   </w:style>
@@ -4846,7 +4617,7 @@
       <w:outlineLvl w:val="0"/>
     </w:pPr>
     <w:rPr>
-      <w:rFonts w:asciiTheme="majorHAnsi" w:hAnsiTheme="majorHAnsi" w:eastAsiaTheme="majorEastAsia" w:cstheme="majorBidi"/>
+      <w:rFonts w:asciiTheme="majorHAnsi" w:eastAsiaTheme="majorEastAsia" w:hAnsiTheme="majorHAnsi" w:cstheme="majorBidi"/>
       <w:color w:val="2E74B5" w:themeColor="accent1" w:themeShade="BF"/>
       <w:sz w:val="40"/>
       <w:szCs w:val="40"/>
@@ -4869,7 +4640,7 @@
       <w:outlineLvl w:val="1"/>
     </w:pPr>
     <w:rPr>
-      <w:rFonts w:asciiTheme="majorHAnsi" w:hAnsiTheme="majorHAnsi" w:eastAsiaTheme="majorEastAsia" w:cstheme="majorBidi"/>
+      <w:rFonts w:asciiTheme="majorHAnsi" w:eastAsiaTheme="majorEastAsia" w:hAnsiTheme="majorHAnsi" w:cstheme="majorBidi"/>
       <w:color w:val="2E74B5" w:themeColor="accent1" w:themeShade="BF"/>
       <w:sz w:val="32"/>
       <w:szCs w:val="32"/>
@@ -5030,12 +4801,13 @@
       <w:color w:val="272727" w:themeColor="text1" w:themeTint="D8"/>
     </w:rPr>
   </w:style>
-  <w:style w:type="character" w:styleId="DefaultParagraphFont" w:default="1">
+  <w:style w:type="character" w:default="1" w:styleId="DefaultParagraphFont">
     <w:name w:val="Default Paragraph Font"/>
     <w:uiPriority w:val="1"/>
+    <w:semiHidden/>
     <w:unhideWhenUsed/>
   </w:style>
-  <w:style w:type="table" w:styleId="TableNormal" w:default="1">
+  <w:style w:type="table" w:default="1" w:styleId="TableNormal">
     <w:name w:val="Normal Table"/>
     <w:uiPriority w:val="99"/>
     <w:semiHidden/>
@@ -5050,26 +4822,26 @@
       </w:tblCellMar>
     </w:tblPr>
   </w:style>
-  <w:style w:type="numbering" w:styleId="NoList" w:default="1">
+  <w:style w:type="numbering" w:default="1" w:styleId="NoList">
     <w:name w:val="No List"/>
     <w:uiPriority w:val="99"/>
     <w:semiHidden/>
     <w:unhideWhenUsed/>
   </w:style>
-  <w:style w:type="character" w:styleId="Heading1Char" w:customStyle="1">
+  <w:style w:type="character" w:customStyle="1" w:styleId="Heading1Char">
     <w:name w:val="Heading 1 Char"/>
     <w:basedOn w:val="DefaultParagraphFont"/>
     <w:link w:val="Heading1"/>
     <w:uiPriority w:val="9"/>
     <w:rsid w:val="00702594"/>
     <w:rPr>
-      <w:rFonts w:asciiTheme="majorHAnsi" w:hAnsiTheme="majorHAnsi" w:eastAsiaTheme="majorEastAsia" w:cstheme="majorBidi"/>
+      <w:rFonts w:asciiTheme="majorHAnsi" w:eastAsiaTheme="majorEastAsia" w:hAnsiTheme="majorHAnsi" w:cstheme="majorBidi"/>
       <w:color w:val="2E74B5" w:themeColor="accent1" w:themeShade="BF"/>
       <w:sz w:val="40"/>
       <w:szCs w:val="40"/>
     </w:rPr>
   </w:style>
-  <w:style w:type="character" w:styleId="Heading2Char" w:customStyle="1">
+  <w:style w:type="character" w:customStyle="1" w:styleId="Heading2Char">
     <w:name w:val="Heading 2 Char"/>
     <w:basedOn w:val="DefaultParagraphFont"/>
     <w:link w:val="Heading2"/>
@@ -5077,13 +4849,13 @@
     <w:semiHidden/>
     <w:rsid w:val="00702594"/>
     <w:rPr>
-      <w:rFonts w:asciiTheme="majorHAnsi" w:hAnsiTheme="majorHAnsi" w:eastAsiaTheme="majorEastAsia" w:cstheme="majorBidi"/>
+      <w:rFonts w:asciiTheme="majorHAnsi" w:eastAsiaTheme="majorEastAsia" w:hAnsiTheme="majorHAnsi" w:cstheme="majorBidi"/>
       <w:color w:val="2E74B5" w:themeColor="accent1" w:themeShade="BF"/>
       <w:sz w:val="32"/>
       <w:szCs w:val="32"/>
     </w:rPr>
   </w:style>
-  <w:style w:type="character" w:styleId="Heading3Char" w:customStyle="1">
+  <w:style w:type="character" w:customStyle="1" w:styleId="Heading3Char">
     <w:name w:val="Heading 3 Char"/>
     <w:basedOn w:val="DefaultParagraphFont"/>
     <w:link w:val="Heading3"/>
@@ -5097,7 +4869,7 @@
       <w:szCs w:val="28"/>
     </w:rPr>
   </w:style>
-  <w:style w:type="character" w:styleId="Heading4Char" w:customStyle="1">
+  <w:style w:type="character" w:customStyle="1" w:styleId="Heading4Char">
     <w:name w:val="Heading 4 Char"/>
     <w:basedOn w:val="DefaultParagraphFont"/>
     <w:link w:val="Heading4"/>
@@ -5111,7 +4883,7 @@
       <w:color w:val="2E74B5" w:themeColor="accent1" w:themeShade="BF"/>
     </w:rPr>
   </w:style>
-  <w:style w:type="character" w:styleId="Heading5Char" w:customStyle="1">
+  <w:style w:type="character" w:customStyle="1" w:styleId="Heading5Char">
     <w:name w:val="Heading 5 Char"/>
     <w:basedOn w:val="DefaultParagraphFont"/>
     <w:link w:val="Heading5"/>
@@ -5123,7 +4895,7 @@
       <w:color w:val="2E74B5" w:themeColor="accent1" w:themeShade="BF"/>
     </w:rPr>
   </w:style>
-  <w:style w:type="character" w:styleId="Heading6Char" w:customStyle="1">
+  <w:style w:type="character" w:customStyle="1" w:styleId="Heading6Char">
     <w:name w:val="Heading 6 Char"/>
     <w:basedOn w:val="DefaultParagraphFont"/>
     <w:link w:val="Heading6"/>
@@ -5137,7 +4909,7 @@
       <w:color w:val="595959" w:themeColor="text1" w:themeTint="A6"/>
     </w:rPr>
   </w:style>
-  <w:style w:type="character" w:styleId="Heading7Char" w:customStyle="1">
+  <w:style w:type="character" w:customStyle="1" w:styleId="Heading7Char">
     <w:name w:val="Heading 7 Char"/>
     <w:basedOn w:val="DefaultParagraphFont"/>
     <w:link w:val="Heading7"/>
@@ -5149,7 +4921,7 @@
       <w:color w:val="595959" w:themeColor="text1" w:themeTint="A6"/>
     </w:rPr>
   </w:style>
-  <w:style w:type="character" w:styleId="Heading8Char" w:customStyle="1">
+  <w:style w:type="character" w:customStyle="1" w:styleId="Heading8Char">
     <w:name w:val="Heading 8 Char"/>
     <w:basedOn w:val="DefaultParagraphFont"/>
     <w:link w:val="Heading8"/>
@@ -5163,7 +4935,7 @@
       <w:color w:val="272727" w:themeColor="text1" w:themeTint="D8"/>
     </w:rPr>
   </w:style>
-  <w:style w:type="character" w:styleId="Heading9Char" w:customStyle="1">
+  <w:style w:type="character" w:customStyle="1" w:styleId="Heading9Char">
     <w:name w:val="Heading 9 Char"/>
     <w:basedOn w:val="DefaultParagraphFont"/>
     <w:link w:val="Heading9"/>
@@ -5188,21 +4960,21 @@
       <w:contextualSpacing/>
     </w:pPr>
     <w:rPr>
-      <w:rFonts w:asciiTheme="majorHAnsi" w:hAnsiTheme="majorHAnsi" w:eastAsiaTheme="majorEastAsia" w:cstheme="majorBidi"/>
+      <w:rFonts w:asciiTheme="majorHAnsi" w:eastAsiaTheme="majorEastAsia" w:hAnsiTheme="majorHAnsi" w:cstheme="majorBidi"/>
       <w:spacing w:val="-10"/>
       <w:kern w:val="28"/>
       <w:sz w:val="56"/>
       <w:szCs w:val="56"/>
     </w:rPr>
   </w:style>
-  <w:style w:type="character" w:styleId="TitleChar" w:customStyle="1">
+  <w:style w:type="character" w:customStyle="1" w:styleId="TitleChar">
     <w:name w:val="Title Char"/>
     <w:basedOn w:val="DefaultParagraphFont"/>
     <w:link w:val="Title"/>
     <w:uiPriority w:val="10"/>
     <w:rsid w:val="00702594"/>
     <w:rPr>
-      <w:rFonts w:asciiTheme="majorHAnsi" w:hAnsiTheme="majorHAnsi" w:eastAsiaTheme="majorEastAsia" w:cstheme="majorBidi"/>
+      <w:rFonts w:asciiTheme="majorHAnsi" w:eastAsiaTheme="majorEastAsia" w:hAnsiTheme="majorHAnsi" w:cstheme="majorBidi"/>
       <w:spacing w:val="-10"/>
       <w:kern w:val="28"/>
       <w:sz w:val="56"/>
@@ -5230,7 +5002,7 @@
       <w:szCs w:val="28"/>
     </w:rPr>
   </w:style>
-  <w:style w:type="character" w:styleId="SubtitleChar" w:customStyle="1">
+  <w:style w:type="character" w:customStyle="1" w:styleId="SubtitleChar">
     <w:name w:val="Subtitle Char"/>
     <w:basedOn w:val="DefaultParagraphFont"/>
     <w:link w:val="Subtitle"/>
@@ -5262,7 +5034,7 @@
       <w:color w:val="404040" w:themeColor="text1" w:themeTint="BF"/>
     </w:rPr>
   </w:style>
-  <w:style w:type="character" w:styleId="QuoteChar" w:customStyle="1">
+  <w:style w:type="character" w:customStyle="1" w:styleId="QuoteChar">
     <w:name w:val="Quote Char"/>
     <w:basedOn w:val="DefaultParagraphFont"/>
     <w:link w:val="Quote"/>
@@ -5307,8 +5079,8 @@
     <w:rsid w:val="00702594"/>
     <w:pPr>
       <w:pBdr>
-        <w:top w:val="single" w:color="2E74B5" w:themeColor="accent1" w:themeShade="BF" w:sz="4" w:space="10"/>
-        <w:bottom w:val="single" w:color="2E74B5" w:themeColor="accent1" w:themeShade="BF" w:sz="4" w:space="10"/>
+        <w:top w:val="single" w:sz="4" w:space="10" w:color="2E74B5" w:themeColor="accent1" w:themeShade="BF"/>
+        <w:bottom w:val="single" w:sz="4" w:space="10" w:color="2E74B5" w:themeColor="accent1" w:themeShade="BF"/>
       </w:pBdr>
       <w:spacing w:before="360" w:after="360"/>
       <w:ind w:left="864" w:right="864"/>
@@ -5320,7 +5092,7 @@
       <w:color w:val="2E74B5" w:themeColor="accent1" w:themeShade="BF"/>
     </w:rPr>
   </w:style>
-  <w:style w:type="character" w:styleId="IntenseQuoteChar" w:customStyle="1">
+  <w:style w:type="character" w:customStyle="1" w:styleId="IntenseQuoteChar">
     <w:name w:val="Intense Quote Char"/>
     <w:basedOn w:val="DefaultParagraphFont"/>
     <w:link w:val="IntenseQuote"/>
@@ -5347,9 +5119,9 @@
     </w:rPr>
   </w:style>
   <w:style w:type="character" w:styleId="Hyperlink">
-    <w:uiPriority w:val="99"/>
     <w:name w:val="Hyperlink"/>
     <w:basedOn w:val="DefaultParagraphFont"/>
+    <w:uiPriority w:val="99"/>
     <w:unhideWhenUsed/>
     <w:rsid w:val="4B0A71D9"/>
     <w:rPr>
@@ -5656,6 +5428,23 @@
 </file>
 
 <file path=customXml/item1.xml><?xml version="1.0" encoding="utf-8"?>
+<p:properties xmlns:p="http://schemas.microsoft.com/office/2006/metadata/properties" xmlns:xsi="http://www.w3.org/2001/XMLSchema-instance" xmlns:pc="http://schemas.microsoft.com/office/infopath/2007/PartnerControls">
+  <documentManagement>
+    <_activity xmlns="52b5c5f3-8b6f-4d9c-9bda-3243bb2aa8d1" xsi:nil="true"/>
+  </documentManagement>
+</p:properties>
+</file>
+
+<file path=customXml/item2.xml><?xml version="1.0" encoding="utf-8"?>
+<?mso-contentType ?>
+<FormTemplates xmlns="http://schemas.microsoft.com/sharepoint/v3/contenttype/forms">
+  <Display>DocumentLibraryForm</Display>
+  <Edit>DocumentLibraryForm</Edit>
+  <New>DocumentLibraryForm</New>
+</FormTemplates>
+</file>
+
+<file path=customXml/item3.xml><?xml version="1.0" encoding="utf-8"?>
 <ct:contentTypeSchema xmlns:ct="http://schemas.microsoft.com/office/2006/metadata/contentType" xmlns:ma="http://schemas.microsoft.com/office/2006/metadata/properties/metaAttributes" ct:_="" ma:_="" ma:contentTypeName="Document" ma:contentTypeID="0x010100E89BD2FF7241494A85A6AAA7AD9A58E4" ma:contentTypeVersion="15" ma:contentTypeDescription="Create a new document." ma:contentTypeScope="" ma:versionID="44caed7fdce8fb3cb1cb0bf8ade187ce">
   <xsd:schema xmlns:xsd="http://www.w3.org/2001/XMLSchema" xmlns:xs="http://www.w3.org/2001/XMLSchema" xmlns:p="http://schemas.microsoft.com/office/2006/metadata/properties" xmlns:ns3="52b5c5f3-8b6f-4d9c-9bda-3243bb2aa8d1" xmlns:ns4="aab36355-e6a5-4161-870e-c06e15086bce" targetNamespace="http://schemas.microsoft.com/office/2006/metadata/properties" ma:root="true" ma:fieldsID="67e6b409742ef55f7f1636ef054e23a0" ns3:_="" ns4:_="">
     <xsd:import namespace="52b5c5f3-8b6f-4d9c-9bda-3243bb2aa8d1"/>
@@ -5888,24 +5677,25 @@
 </ct:contentTypeSchema>
 </file>
 
-<file path=customXml/item2.xml><?xml version="1.0" encoding="utf-8"?>
-<?mso-contentType ?>
-<FormTemplates xmlns="http://schemas.microsoft.com/sharepoint/v3/contenttype/forms">
-  <Display>DocumentLibraryForm</Display>
-  <Edit>DocumentLibraryForm</Edit>
-  <New>DocumentLibraryForm</New>
-</FormTemplates>
+<file path=customXml/itemProps1.xml><?xml version="1.0" encoding="utf-8"?>
+<ds:datastoreItem xmlns:ds="http://schemas.openxmlformats.org/officeDocument/2006/customXml" ds:itemID="{D7ED1253-016F-4565-8677-96E7A710A650}">
+  <ds:schemaRefs>
+    <ds:schemaRef ds:uri="http://schemas.microsoft.com/office/2006/metadata/properties"/>
+    <ds:schemaRef ds:uri="http://schemas.microsoft.com/office/infopath/2007/PartnerControls"/>
+    <ds:schemaRef ds:uri="52b5c5f3-8b6f-4d9c-9bda-3243bb2aa8d1"/>
+  </ds:schemaRefs>
+</ds:datastoreItem>
 </file>
 
-<file path=customXml/item3.xml><?xml version="1.0" encoding="utf-8"?>
-<p:properties xmlns:p="http://schemas.microsoft.com/office/2006/metadata/properties" xmlns:xsi="http://www.w3.org/2001/XMLSchema-instance" xmlns:pc="http://schemas.microsoft.com/office/infopath/2007/PartnerControls">
-  <documentManagement>
-    <_activity xmlns="52b5c5f3-8b6f-4d9c-9bda-3243bb2aa8d1" xsi:nil="true"/>
-  </documentManagement>
-</p:properties>
+<file path=customXml/itemProps2.xml><?xml version="1.0" encoding="utf-8"?>
+<ds:datastoreItem xmlns:ds="http://schemas.openxmlformats.org/officeDocument/2006/customXml" ds:itemID="{D4214D0F-3622-4EE9-9A2B-F2E6DC638CAE}">
+  <ds:schemaRefs>
+    <ds:schemaRef ds:uri="http://schemas.microsoft.com/sharepoint/v3/contenttype/forms"/>
+  </ds:schemaRefs>
+</ds:datastoreItem>
 </file>
 
-<file path=customXml/itemProps1.xml><?xml version="1.0" encoding="utf-8"?>
+<file path=customXml/itemProps3.xml><?xml version="1.0" encoding="utf-8"?>
 <ds:datastoreItem xmlns:ds="http://schemas.openxmlformats.org/officeDocument/2006/customXml" ds:itemID="{320A192E-32E2-42E3-885E-E16D4112B956}">
   <ds:schemaRefs>
     <ds:schemaRef ds:uri="http://schemas.microsoft.com/office/2006/metadata/contentType"/>
@@ -5922,29 +5712,4 @@
     <ds:schemaRef ds:uri="http://schemas.microsoft.com/internal/obd"/>
   </ds:schemaRefs>
 </ds:datastoreItem>
-</file>
-
-<file path=customXml/itemProps2.xml><?xml version="1.0" encoding="utf-8"?>
-<ds:datastoreItem xmlns:ds="http://schemas.openxmlformats.org/officeDocument/2006/customXml" ds:itemID="{D4214D0F-3622-4EE9-9A2B-F2E6DC638CAE}">
-  <ds:schemaRefs>
-    <ds:schemaRef ds:uri="http://schemas.microsoft.com/sharepoint/v3/contenttype/forms"/>
-  </ds:schemaRefs>
-</ds:datastoreItem>
-</file>
-
-<file path=customXml/itemProps3.xml><?xml version="1.0" encoding="utf-8"?>
-<ds:datastoreItem xmlns:ds="http://schemas.openxmlformats.org/officeDocument/2006/customXml" ds:itemID="{D7ED1253-016F-4565-8677-96E7A710A650}">
-  <ds:schemaRefs>
-    <ds:schemaRef ds:uri="http://purl.org/dc/terms/"/>
-    <ds:schemaRef ds:uri="http://schemas.openxmlformats.org/package/2006/metadata/core-properties"/>
-    <ds:schemaRef ds:uri="http://purl.org/dc/elements/1.1/"/>
-    <ds:schemaRef ds:uri="52b5c5f3-8b6f-4d9c-9bda-3243bb2aa8d1"/>
-    <ds:schemaRef ds:uri="http://schemas.microsoft.com/office/2006/documentManagement/types"/>
-    <ds:schemaRef ds:uri="aab36355-e6a5-4161-870e-c06e15086bce"/>
-    <ds:schemaRef ds:uri="http://www.w3.org/XML/1998/namespace"/>
-    <ds:schemaRef ds:uri="http://schemas.microsoft.com/office/infopath/2007/PartnerControls"/>
-    <ds:schemaRef ds:uri="http://schemas.microsoft.com/office/2006/metadata/properties"/>
-    <ds:schemaRef ds:uri="http://purl.org/dc/dcmitype/"/>
-  </ds:schemaRefs>
-</ds:datastoreItem>
 </file>
</xml_diff>